<commit_message>
Updated Sprint plan/ Snapshots
Updated Sprint plan and added snapshots of functionality to folder off of root directory.
</commit_message>
<xml_diff>
--- a/Kitchen Buddy - CS449 Semester Project Documentation.docx
+++ b/Kitchen Buddy - CS449 Semester Project Documentation.docx
@@ -256,12 +256,6 @@
         <w:gridCol w:w="5898"/>
       </w:tblGrid>
       <w:tr>
-        <w:tblPrEx>
-          <w:tblCellMar>
-            <w:top w:w="0" w:type="dxa"/>
-            <w:bottom w:w="0" w:type="dxa"/>
-          </w:tblCellMar>
-        </w:tblPrEx>
         <w:tc>
           <w:tcPr>
             <w:tcW w:w="1980" w:type="dxa"/>
@@ -338,12 +332,6 @@
         </w:tc>
       </w:tr>
       <w:tr>
-        <w:tblPrEx>
-          <w:tblCellMar>
-            <w:top w:w="0" w:type="dxa"/>
-            <w:bottom w:w="0" w:type="dxa"/>
-          </w:tblCellMar>
-        </w:tblPrEx>
         <w:tc>
           <w:tcPr>
             <w:tcW w:w="1980" w:type="dxa"/>
@@ -406,12 +394,6 @@
         </w:tc>
       </w:tr>
       <w:tr>
-        <w:tblPrEx>
-          <w:tblCellMar>
-            <w:top w:w="0" w:type="dxa"/>
-            <w:bottom w:w="0" w:type="dxa"/>
-          </w:tblCellMar>
-        </w:tblPrEx>
         <w:tc>
           <w:tcPr>
             <w:tcW w:w="1980" w:type="dxa"/>
@@ -1218,10 +1200,7 @@
         <w:fldChar w:fldCharType="end"/>
       </w:r>
     </w:p>
-    <w:p>
-      <w:bookmarkStart w:id="0" w:name="_GoBack"/>
-      <w:bookmarkEnd w:id="0"/>
-    </w:p>
+    <w:p/>
     <w:p>
       <w:pPr>
         <w:pStyle w:val="Heading1"/>
@@ -1231,8 +1210,8 @@
           <w:bCs/>
         </w:rPr>
       </w:pPr>
-      <w:bookmarkStart w:id="1" w:name="_Toc208052522"/>
-      <w:bookmarkStart w:id="2" w:name="_Toc492837064"/>
+      <w:bookmarkStart w:id="0" w:name="_Toc208052522"/>
+      <w:bookmarkStart w:id="1" w:name="_Toc492837064"/>
       <w:r>
         <w:rPr>
           <w:rStyle w:val="Heading1Char"/>
@@ -1242,8 +1221,8 @@
         <w:lastRenderedPageBreak/>
         <w:t>Vision Statement</w:t>
       </w:r>
+      <w:bookmarkEnd w:id="0"/>
       <w:bookmarkEnd w:id="1"/>
-      <w:bookmarkEnd w:id="2"/>
     </w:p>
     <w:p>
       <w:pPr>
@@ -1325,7 +1304,7 @@
           <w:bCs/>
         </w:rPr>
       </w:pPr>
-      <w:bookmarkStart w:id="3" w:name="_Toc492837065"/>
+      <w:bookmarkStart w:id="2" w:name="_Toc492837065"/>
       <w:r>
         <w:rPr>
           <w:rStyle w:val="Heading1Char"/>
@@ -1335,7 +1314,7 @@
         <w:lastRenderedPageBreak/>
         <w:t>Requirements</w:t>
       </w:r>
-      <w:bookmarkEnd w:id="3"/>
+      <w:bookmarkEnd w:id="2"/>
     </w:p>
     <w:p>
       <w:pPr>
@@ -1349,14 +1328,14 @@
           <w:rStyle w:val="Heading2Char"/>
         </w:rPr>
       </w:pPr>
-      <w:bookmarkStart w:id="4" w:name="_Toc492837066"/>
+      <w:bookmarkStart w:id="3" w:name="_Toc492837066"/>
       <w:r>
         <w:rPr>
           <w:rStyle w:val="Heading2Char"/>
         </w:rPr>
         <w:t>Step #1: Identify Categories of Users</w:t>
       </w:r>
-      <w:bookmarkEnd w:id="4"/>
+      <w:bookmarkEnd w:id="3"/>
     </w:p>
     <w:p>
       <w:pPr>
@@ -1405,14 +1384,14 @@
           <w:iCs w:val="0"/>
         </w:rPr>
       </w:pPr>
-      <w:bookmarkStart w:id="5" w:name="_Toc492837067"/>
+      <w:bookmarkStart w:id="4" w:name="_Toc492837067"/>
       <w:r>
         <w:rPr>
           <w:rStyle w:val="Heading2Char"/>
         </w:rPr>
         <w:t>Step #2: Create Actor-Goal List</w:t>
       </w:r>
-      <w:bookmarkEnd w:id="5"/>
+      <w:bookmarkEnd w:id="4"/>
     </w:p>
     <w:tbl>
       <w:tblPr>
@@ -1738,14 +1717,14 @@
           <w:iCs w:val="0"/>
         </w:rPr>
       </w:pPr>
-      <w:bookmarkStart w:id="6" w:name="_Toc492837068"/>
+      <w:bookmarkStart w:id="5" w:name="_Toc492837068"/>
       <w:r>
         <w:rPr>
           <w:rStyle w:val="Heading2Char"/>
         </w:rPr>
         <w:t>Step #3: Identify User Stories</w:t>
       </w:r>
-      <w:bookmarkEnd w:id="6"/>
+      <w:bookmarkEnd w:id="5"/>
     </w:p>
     <w:tbl>
       <w:tblPr>
@@ -2080,10 +2059,7 @@
               <w:t>6</w:t>
             </w:r>
             <w:r>
-              <w:t xml:space="preserve"> </w:t>
-            </w:r>
-            <w:r>
-              <w:t>Story Points</w:t>
+              <w:t xml:space="preserve"> Story Points</w:t>
             </w:r>
           </w:p>
           <w:p>
@@ -2092,10 +2068,7 @@
               <w:ind w:left="162" w:right="252"/>
             </w:pPr>
             <w:r>
-              <w:t>For users working with volume or weight, that need to go to the other unit when working with dry seasonings</w:t>
-            </w:r>
-            <w:r>
-              <w:t>.</w:t>
+              <w:t>For users working with volume or weight, that need to go to the other unit when working with dry seasonings.</w:t>
             </w:r>
           </w:p>
         </w:tc>
@@ -2118,7 +2091,7 @@
           <w:szCs w:val="26"/>
         </w:rPr>
       </w:pPr>
-      <w:bookmarkStart w:id="7" w:name="_Toc492837069"/>
+      <w:bookmarkStart w:id="6" w:name="_Toc492837069"/>
       <w:r>
         <w:rPr>
           <w:rStyle w:val="Heading2Char"/>
@@ -2130,7 +2103,7 @@
         </w:rPr>
         <w:t>Product Backlog</w:t>
       </w:r>
-      <w:bookmarkEnd w:id="7"/>
+      <w:bookmarkEnd w:id="6"/>
     </w:p>
     <w:p>
       <w:r>
@@ -2174,7 +2147,7 @@
                 <w:b/>
               </w:rPr>
             </w:pPr>
-            <w:bookmarkStart w:id="8" w:name="_Hlk492827684"/>
+            <w:bookmarkStart w:id="7" w:name="_Hlk492827684"/>
             <w:r>
               <w:rPr>
                 <w:b/>
@@ -2552,14 +2525,146 @@
           <w:tcPr>
             <w:tcW w:w="1269" w:type="dxa"/>
           </w:tcPr>
+          <w:p/>
+        </w:tc>
+      </w:tr>
+      <w:tr>
+        <w:trPr>
+          <w:cantSplit/>
+          <w:trHeight w:val="323"/>
+        </w:trPr>
+        <w:tc>
+          <w:tcPr>
+            <w:tcW w:w="872" w:type="dxa"/>
+            <w:shd w:val="clear" w:color="auto" w:fill="auto"/>
+          </w:tcPr>
           <w:p>
             <w:pPr>
               <w:jc w:val="center"/>
             </w:pPr>
-          </w:p>
+            <w:r>
+              <w:t>S5</w:t>
+            </w:r>
+          </w:p>
+        </w:tc>
+        <w:tc>
+          <w:tcPr>
+            <w:tcW w:w="4270" w:type="dxa"/>
+            <w:shd w:val="clear" w:color="auto" w:fill="auto"/>
+          </w:tcPr>
+          <w:p>
+            <w:pPr>
+              <w:keepNext/>
+              <w:keepLines/>
+            </w:pPr>
+            <w:r>
+              <w:t>Allow User to store Shopping list</w:t>
+            </w:r>
+          </w:p>
+        </w:tc>
+        <w:tc>
+          <w:tcPr>
+            <w:tcW w:w="1592" w:type="dxa"/>
+          </w:tcPr>
+          <w:p>
+            <w:pPr>
+              <w:jc w:val="center"/>
+            </w:pPr>
+            <w:r>
+              <w:t>6</w:t>
+            </w:r>
+          </w:p>
+        </w:tc>
+        <w:tc>
+          <w:tcPr>
+            <w:tcW w:w="1100" w:type="dxa"/>
+            <w:shd w:val="clear" w:color="auto" w:fill="auto"/>
+          </w:tcPr>
+          <w:p>
+            <w:pPr>
+              <w:jc w:val="center"/>
+            </w:pPr>
+            <w:r>
+              <w:t>5</w:t>
+            </w:r>
+          </w:p>
+        </w:tc>
+        <w:tc>
+          <w:tcPr>
+            <w:tcW w:w="1269" w:type="dxa"/>
+          </w:tcPr>
+          <w:p/>
         </w:tc>
       </w:tr>
-      <w:bookmarkEnd w:id="8"/>
+      <w:tr>
+        <w:trPr>
+          <w:cantSplit/>
+          <w:trHeight w:val="323"/>
+        </w:trPr>
+        <w:tc>
+          <w:tcPr>
+            <w:tcW w:w="872" w:type="dxa"/>
+            <w:shd w:val="clear" w:color="auto" w:fill="auto"/>
+          </w:tcPr>
+          <w:p>
+            <w:pPr>
+              <w:jc w:val="center"/>
+            </w:pPr>
+            <w:r>
+              <w:t>S6</w:t>
+            </w:r>
+          </w:p>
+        </w:tc>
+        <w:tc>
+          <w:tcPr>
+            <w:tcW w:w="4270" w:type="dxa"/>
+            <w:shd w:val="clear" w:color="auto" w:fill="auto"/>
+          </w:tcPr>
+          <w:p>
+            <w:pPr>
+              <w:keepNext/>
+              <w:keepLines/>
+            </w:pPr>
+            <w:r>
+              <w:t>Allow User to store Recipes</w:t>
+            </w:r>
+          </w:p>
+        </w:tc>
+        <w:tc>
+          <w:tcPr>
+            <w:tcW w:w="1592" w:type="dxa"/>
+          </w:tcPr>
+          <w:p>
+            <w:pPr>
+              <w:jc w:val="center"/>
+            </w:pPr>
+            <w:r>
+              <w:t>6</w:t>
+            </w:r>
+          </w:p>
+        </w:tc>
+        <w:tc>
+          <w:tcPr>
+            <w:tcW w:w="1100" w:type="dxa"/>
+            <w:shd w:val="clear" w:color="auto" w:fill="auto"/>
+          </w:tcPr>
+          <w:p>
+            <w:pPr>
+              <w:jc w:val="center"/>
+            </w:pPr>
+            <w:r>
+              <w:t>6</w:t>
+            </w:r>
+          </w:p>
+        </w:tc>
+        <w:tc>
+          <w:tcPr>
+            <w:tcW w:w="1269" w:type="dxa"/>
+          </w:tcPr>
+          <w:p/>
+        </w:tc>
+      </w:tr>
+      <w:bookmarkEnd w:id="7"/>
     </w:tbl>
     <w:p/>
     <w:p>
@@ -2576,14 +2681,14 @@
           <w:rStyle w:val="Heading2Char"/>
         </w:rPr>
       </w:pPr>
-      <w:bookmarkStart w:id="9" w:name="_Toc492837070"/>
+      <w:bookmarkStart w:id="8" w:name="_Toc492837070"/>
       <w:r>
         <w:rPr>
           <w:rStyle w:val="Heading2Char"/>
         </w:rPr>
         <w:t>[Step #4: Write Use Cases]</w:t>
       </w:r>
-      <w:bookmarkEnd w:id="9"/>
+      <w:bookmarkEnd w:id="8"/>
     </w:p>
     <w:p>
       <w:pPr>
@@ -2640,7 +2745,6 @@
               <w:rPr>
                 <w:b/>
               </w:rPr>
-              <w:lastRenderedPageBreak/>
               <w:t>Title:</w:t>
             </w:r>
           </w:p>
@@ -3191,7 +3295,7 @@
           <w:bCs/>
         </w:rPr>
       </w:pPr>
-      <w:bookmarkStart w:id="10" w:name="_Toc492837071"/>
+      <w:bookmarkStart w:id="9" w:name="_Toc492837071"/>
       <w:r>
         <w:rPr>
           <w:rStyle w:val="Heading1Char"/>
@@ -3201,7 +3305,7 @@
         <w:lastRenderedPageBreak/>
         <w:t>Sprint #1</w:t>
       </w:r>
-      <w:bookmarkEnd w:id="10"/>
+      <w:bookmarkEnd w:id="9"/>
     </w:p>
     <w:p>
       <w:r>
@@ -3490,6 +3594,9 @@
             <w:pPr>
               <w:jc w:val="center"/>
             </w:pPr>
+            <w:r>
+              <w:t>10</w:t>
+            </w:r>
           </w:p>
         </w:tc>
       </w:tr>
@@ -3544,6 +3651,9 @@
             <w:pPr>
               <w:jc w:val="center"/>
             </w:pPr>
+            <w:r>
+              <w:t>6</w:t>
+            </w:r>
           </w:p>
         </w:tc>
       </w:tr>
@@ -3595,6 +3705,9 @@
             <w:pPr>
               <w:jc w:val="center"/>
             </w:pPr>
+            <w:r>
+              <w:t>&lt;1</w:t>
+            </w:r>
           </w:p>
         </w:tc>
       </w:tr>
@@ -3649,6 +3762,9 @@
             <w:pPr>
               <w:jc w:val="center"/>
             </w:pPr>
+            <w:r>
+              <w:t>-</w:t>
+            </w:r>
           </w:p>
         </w:tc>
       </w:tr>
@@ -3700,6 +3816,9 @@
             <w:pPr>
               <w:jc w:val="center"/>
             </w:pPr>
+            <w:r>
+              <w:t>-</w:t>
+            </w:r>
           </w:p>
         </w:tc>
       </w:tr>
@@ -3770,19 +3889,35 @@
           <w:rStyle w:val="Heading2Char"/>
         </w:rPr>
       </w:pPr>
-      <w:bookmarkStart w:id="11" w:name="_Toc492837072"/>
+      <w:bookmarkStart w:id="10" w:name="_Toc492837072"/>
       <w:r>
         <w:rPr>
           <w:rStyle w:val="Heading2Char"/>
         </w:rPr>
         <w:t>Review</w:t>
       </w:r>
+      <w:bookmarkEnd w:id="10"/>
+    </w:p>
+    <w:p>
+      <w:r>
+        <w:t>For this sprint, I implemented the main activity, as well as an about activity and secondary menu activity. For this sprint, I was somewhat overwhelmed by the task before me. I have never worked in the android environment or with Android Studio, and so I decided to allocate time in my sprint plan to learn this environment and hopefully make it easier to develop a plan for how to build my app. The research did greatly help me to be able to grasp what tools were at my disposal within the android environment, and I believe that the research allow</w:t>
+      </w:r>
+      <w:r>
+        <w:t>ed me to accomplish what I did. In short, I have the main activity for conversions of weight and volume, and the two secondary activities for temperature conversions and app info.</w:t>
+      </w:r>
+      <w:r>
+        <w:t xml:space="preserve"> Snapshots of app functionality are included in </w:t>
+      </w:r>
+      <w:proofErr w:type="spellStart"/>
+      <w:r>
+        <w:t>github</w:t>
+      </w:r>
+      <w:proofErr w:type="spellEnd"/>
+      <w:r>
+        <w:t xml:space="preserve"> repo, under folder marked “Snapshots of Functionality.”</w:t>
+      </w:r>
+      <w:bookmarkStart w:id="11" w:name="_GoBack"/>
       <w:bookmarkEnd w:id="11"/>
-    </w:p>
-    <w:p>
-      <w:r>
-        <w:t>[Minutes/notes from feature demo (product review).]</w:t>
-      </w:r>
     </w:p>
     <w:p/>
     <w:p>
@@ -3808,20 +3943,196 @@
     </w:p>
     <w:p>
       <w:r>
+        <w:lastRenderedPageBreak/>
         <w:t>What went well? What could have gone better? What lessons did you learn? What do you plan to do differently on the next iteration?</w:t>
       </w:r>
     </w:p>
+    <w:p/>
+    <w:p>
+      <w:r>
+        <w:t>For this iteration, I planned to complete one story; this story was not even fully completed. I spent the first week researching and playing around in android studio with small projects and “</w:t>
+      </w:r>
+      <w:proofErr w:type="gramStart"/>
+      <w:r>
+        <w:t>thirty minute</w:t>
+      </w:r>
+      <w:proofErr w:type="gramEnd"/>
+      <w:r>
+        <w:t xml:space="preserve"> program” guides that I found online. I have not worked in the android environment prior to this project, and I was overwhelmed by trying to design a good application base without even knowing what was at my disposal. </w:t>
+      </w:r>
+      <w:r>
+        <w:t xml:space="preserve">At the start of the second week of the sprint, I was still struggling with how to open a second activity, and spoke with a classmate that helped me see where I was faltering. After speaking with this student, I </w:t>
+      </w:r>
+      <w:proofErr w:type="gramStart"/>
+      <w:r>
+        <w:t>was able to</w:t>
+      </w:r>
+      <w:proofErr w:type="gramEnd"/>
+      <w:r>
+        <w:t xml:space="preserve"> fix the lab #2 which originally crashed when it tried to open the second activity. By the end of the second week of the sprint, I </w:t>
+      </w:r>
+      <w:proofErr w:type="gramStart"/>
+      <w:r>
+        <w:t>actually began</w:t>
+      </w:r>
+      <w:proofErr w:type="gramEnd"/>
+      <w:r>
+        <w:t xml:space="preserve"> working on the project. I understood the android environment better by this point, but did not have the time remaining in the sprint to complete the tasks that I had planned at the beginning. In short, it was poor time management on my part and my lack of initial knowledge in the android environment that hindered completing this story.</w:t>
+      </w:r>
+    </w:p>
+    <w:p>
+      <w:pPr>
+        <w:rPr>
+          <w:b/>
+          <w:sz w:val="28"/>
+          <w:szCs w:val="28"/>
+        </w:rPr>
+      </w:pPr>
+      <w:r>
+        <w:rPr>
+          <w:b/>
+          <w:sz w:val="28"/>
+          <w:szCs w:val="28"/>
+        </w:rPr>
+        <w:t>Pro</w:t>
+      </w:r>
+      <w:r>
+        <w:rPr>
+          <w:b/>
+          <w:sz w:val="28"/>
+          <w:szCs w:val="28"/>
+        </w:rPr>
+        <w:t>ject velocity: 0</w:t>
+      </w:r>
+    </w:p>
+    <w:p>
+      <w:r>
+        <w:t>[Q. Why is project velocity 16 in this example? A. You planned to complete two stories but only S3 was completed. S3 was worth 16 story points, so your velocity is 16. Note, this is a simple example. You should plan for 3 or more stories each iteration.]</w:t>
+      </w:r>
+    </w:p>
+    <w:p/>
+    <w:p>
+      <w:pPr>
+        <w:pStyle w:val="Heading1"/>
+        <w:rPr>
+          <w:rStyle w:val="Heading1Char"/>
+          <w:b/>
+          <w:bCs/>
+        </w:rPr>
+      </w:pPr>
+      <w:r>
+        <w:rPr>
+          <w:rStyle w:val="Heading1Char"/>
+          <w:b/>
+          <w:bCs/>
+        </w:rPr>
+        <w:lastRenderedPageBreak/>
+        <w:t>Sprint #2</w:t>
+      </w:r>
+    </w:p>
+    <w:p>
+      <w:r>
+        <w:t xml:space="preserve">Before you can plan a </w:t>
+      </w:r>
+      <w:proofErr w:type="gramStart"/>
+      <w:r>
+        <w:t>sprint</w:t>
+      </w:r>
+      <w:proofErr w:type="gramEnd"/>
+      <w:r>
+        <w:t xml:space="preserve"> you need a prioritized list of user stories (the product backlog). Factors to consider when prioritizing stories include [Cohn, Agile </w:t>
+      </w:r>
+      <w:proofErr w:type="gramStart"/>
+      <w:r>
+        <w:t>Estimating</w:t>
+      </w:r>
+      <w:proofErr w:type="gramEnd"/>
+      <w:r>
+        <w:t xml:space="preserve"> and Planning]:</w:t>
+      </w:r>
+    </w:p>
+    <w:p>
+      <w:pPr>
+        <w:numPr>
+          <w:ilvl w:val="0"/>
+          <w:numId w:val="20"/>
+        </w:numPr>
+      </w:pPr>
+      <w:r>
+        <w:t>Business value of feature</w:t>
+      </w:r>
+    </w:p>
+    <w:p>
+      <w:pPr>
+        <w:numPr>
+          <w:ilvl w:val="0"/>
+          <w:numId w:val="20"/>
+        </w:numPr>
+        <w:spacing w:before="0"/>
+      </w:pPr>
+      <w:r>
+        <w:t>Cost of implementation (story points or ideal days)</w:t>
+      </w:r>
+    </w:p>
+    <w:p>
+      <w:pPr>
+        <w:numPr>
+          <w:ilvl w:val="0"/>
+          <w:numId w:val="20"/>
+        </w:numPr>
+        <w:spacing w:before="0"/>
+      </w:pPr>
+      <w:r>
+        <w:t>Amount and value of new knowledge gained by developing the feature</w:t>
+      </w:r>
+    </w:p>
+    <w:p>
+      <w:pPr>
+        <w:numPr>
+          <w:ilvl w:val="0"/>
+          <w:numId w:val="20"/>
+        </w:numPr>
+        <w:spacing w:before="0"/>
+      </w:pPr>
+      <w:r>
+        <w:t xml:space="preserve">Risks resolved </w:t>
+      </w:r>
+      <w:proofErr w:type="gramStart"/>
+      <w:r>
+        <w:t>as a consequence of</w:t>
+      </w:r>
+      <w:proofErr w:type="gramEnd"/>
+      <w:r>
+        <w:t xml:space="preserve"> implementing the feature</w:t>
+      </w:r>
+    </w:p>
+    <w:p>
+      <w:pPr>
+        <w:spacing w:before="0"/>
+      </w:pPr>
+    </w:p>
     <w:p>
       <w:pPr>
         <w:spacing w:after="240"/>
-      </w:pPr>
-      <w:r>
-        <w:t>Example (from an actual student):</w:t>
+        <w:rPr>
+          <w:rFonts w:ascii="Calibri" w:hAnsi="Calibri" w:cs="Calibri"/>
+          <w:sz w:val="32"/>
+          <w:szCs w:val="32"/>
+        </w:rPr>
+      </w:pPr>
+      <w:r>
+        <w:rPr>
+          <w:rFonts w:ascii="Calibri" w:hAnsi="Calibri" w:cs="Calibri"/>
+          <w:sz w:val="32"/>
+          <w:szCs w:val="32"/>
+        </w:rPr>
+        <w:t>Sprint Backlog</w:t>
       </w:r>
     </w:p>
     <w:tbl>
       <w:tblPr>
-        <w:tblW w:w="0" w:type="auto"/>
+        <w:tblW w:w="10170" w:type="dxa"/>
+        <w:tblInd w:w="108" w:type="dxa"/>
         <w:tblBorders>
           <w:top w:val="single" w:sz="4" w:space="0" w:color="000000"/>
           <w:left w:val="single" w:sz="4" w:space="0" w:color="000000"/>
@@ -3830,56 +4141,627 @@
           <w:insideH w:val="single" w:sz="4" w:space="0" w:color="000000"/>
           <w:insideV w:val="single" w:sz="4" w:space="0" w:color="000000"/>
         </w:tblBorders>
-        <w:tblCellMar>
-          <w:top w:w="86" w:type="dxa"/>
-          <w:left w:w="130" w:type="dxa"/>
-          <w:bottom w:w="86" w:type="dxa"/>
-          <w:right w:w="130" w:type="dxa"/>
-        </w:tblCellMar>
         <w:tblLook w:val="04A0" w:firstRow="1" w:lastRow="0" w:firstColumn="1" w:lastColumn="0" w:noHBand="0" w:noVBand="1"/>
       </w:tblPr>
       <w:tblGrid>
-        <w:gridCol w:w="9350"/>
+        <w:gridCol w:w="1127"/>
+        <w:gridCol w:w="6163"/>
+        <w:gridCol w:w="1710"/>
+        <w:gridCol w:w="1170"/>
       </w:tblGrid>
       <w:tr>
         <w:tc>
           <w:tcPr>
-            <w:tcW w:w="9576" w:type="dxa"/>
+            <w:tcW w:w="1127" w:type="dxa"/>
+            <w:shd w:val="clear" w:color="auto" w:fill="D9D9D9"/>
+          </w:tcPr>
+          <w:p>
+            <w:pPr>
+              <w:rPr>
+                <w:b/>
+              </w:rPr>
+            </w:pPr>
+            <w:r>
+              <w:rPr>
+                <w:b/>
+              </w:rPr>
+              <w:t>Story ID</w:t>
+            </w:r>
+          </w:p>
+        </w:tc>
+        <w:tc>
+          <w:tcPr>
+            <w:tcW w:w="6163" w:type="dxa"/>
+            <w:shd w:val="clear" w:color="auto" w:fill="D9D9D9"/>
+          </w:tcPr>
+          <w:p>
+            <w:pPr>
+              <w:rPr>
+                <w:b/>
+              </w:rPr>
+            </w:pPr>
+            <w:r>
+              <w:rPr>
+                <w:b/>
+              </w:rPr>
+              <w:t>Story</w:t>
+            </w:r>
+            <w:r>
+              <w:rPr>
+                <w:b/>
+              </w:rPr>
+              <w:t xml:space="preserve"> / Task</w:t>
+            </w:r>
+          </w:p>
+        </w:tc>
+        <w:tc>
+          <w:tcPr>
+            <w:tcW w:w="1710" w:type="dxa"/>
+            <w:shd w:val="clear" w:color="auto" w:fill="D9D9D9"/>
+            <w:vAlign w:val="center"/>
+          </w:tcPr>
+          <w:p>
+            <w:pPr>
+              <w:jc w:val="center"/>
+              <w:rPr>
+                <w:b/>
+              </w:rPr>
+            </w:pPr>
+            <w:r>
+              <w:rPr>
+                <w:b/>
+              </w:rPr>
+              <w:t>Estimated</w:t>
+            </w:r>
+          </w:p>
+          <w:p>
+            <w:pPr>
+              <w:spacing w:before="0"/>
+              <w:jc w:val="center"/>
+              <w:rPr>
+                <w:b/>
+              </w:rPr>
+            </w:pPr>
+            <w:r>
+              <w:rPr>
+                <w:b/>
+              </w:rPr>
+              <w:t>Hours</w:t>
+            </w:r>
+          </w:p>
+        </w:tc>
+        <w:tc>
+          <w:tcPr>
+            <w:tcW w:w="1170" w:type="dxa"/>
+            <w:shd w:val="clear" w:color="auto" w:fill="D9D9D9"/>
+          </w:tcPr>
+          <w:p>
+            <w:pPr>
+              <w:jc w:val="center"/>
+              <w:rPr>
+                <w:b/>
+              </w:rPr>
+            </w:pPr>
+            <w:r>
+              <w:rPr>
+                <w:b/>
+              </w:rPr>
+              <w:t>Actual</w:t>
+            </w:r>
+          </w:p>
+          <w:p>
+            <w:pPr>
+              <w:spacing w:before="0"/>
+              <w:jc w:val="center"/>
+              <w:rPr>
+                <w:b/>
+              </w:rPr>
+            </w:pPr>
+            <w:r>
+              <w:rPr>
+                <w:b/>
+              </w:rPr>
+              <w:t>Hours</w:t>
+            </w:r>
+          </w:p>
+        </w:tc>
+      </w:tr>
+      <w:tr>
+        <w:tc>
+          <w:tcPr>
+            <w:tcW w:w="1127" w:type="dxa"/>
             <w:shd w:val="clear" w:color="auto" w:fill="auto"/>
           </w:tcPr>
           <w:p>
-            <w:r>
-              <w:t xml:space="preserve">For this iteration, I planned to complete two stories; only one was completed. There were several reasons for this. The </w:t>
-            </w:r>
-            <w:proofErr w:type="gramStart"/>
-            <w:r>
-              <w:t>first and foremost</w:t>
-            </w:r>
-            <w:proofErr w:type="gramEnd"/>
-            <w:r>
-              <w:t xml:space="preserve"> … was a simple lack of good time management. I failed to take the time to plan in the beginning, and wasted almost a week in a </w:t>
-            </w:r>
-            <w:proofErr w:type="spellStart"/>
-            <w:r>
-              <w:t>codeandfix</w:t>
-            </w:r>
-            <w:proofErr w:type="spellEnd"/>
-            <w:r>
-              <w:t xml:space="preserve"> style of general mayhem, implementing features here and there and then trying to piece them together. Finally, I decided to scrap the whole thing and begin fresh. </w:t>
-            </w:r>
-            <w:r>
-              <w:lastRenderedPageBreak/>
-              <w:t>This time, I began with planning it out, but I had already lost a week’s development time, and was unable to complete both stories that I had planned to. In addition, I failed to correctly estimate several of the hours to complete tasks, as well as underestimating the learning curve that I faced. Lastly, I underestimated the actual number of tasks that were required to complete the stories, and therefore took on too much to complete.</w:t>
-            </w:r>
+            <w:pPr>
+              <w:jc w:val="center"/>
+            </w:pPr>
+            <w:r>
+              <w:t>S1</w:t>
+            </w:r>
+          </w:p>
+        </w:tc>
+        <w:tc>
+          <w:tcPr>
+            <w:tcW w:w="6163" w:type="dxa"/>
+            <w:shd w:val="clear" w:color="auto" w:fill="auto"/>
+          </w:tcPr>
+          <w:p>
+            <w:pPr>
+              <w:ind w:left="25"/>
+            </w:pPr>
+            <w:r>
+              <w:t xml:space="preserve">Refine UI </w:t>
+            </w:r>
+            <w:r>
+              <w:t>color palate/ clip art used for buttons and App</w:t>
+            </w:r>
+          </w:p>
+        </w:tc>
+        <w:tc>
+          <w:tcPr>
+            <w:tcW w:w="1710" w:type="dxa"/>
+            <w:shd w:val="clear" w:color="auto" w:fill="auto"/>
+          </w:tcPr>
+          <w:p>
+            <w:pPr>
+              <w:jc w:val="center"/>
+            </w:pPr>
+            <w:r>
+              <w:t>2</w:t>
+            </w:r>
+          </w:p>
+        </w:tc>
+        <w:tc>
+          <w:tcPr>
+            <w:tcW w:w="1170" w:type="dxa"/>
+          </w:tcPr>
+          <w:p>
+            <w:pPr>
+              <w:jc w:val="center"/>
+            </w:pPr>
+          </w:p>
+        </w:tc>
+      </w:tr>
+      <w:tr>
+        <w:tc>
+          <w:tcPr>
+            <w:tcW w:w="1127" w:type="dxa"/>
+            <w:shd w:val="clear" w:color="auto" w:fill="auto"/>
+          </w:tcPr>
+          <w:p>
+            <w:pPr>
+              <w:jc w:val="center"/>
+            </w:pPr>
+          </w:p>
+        </w:tc>
+        <w:tc>
+          <w:tcPr>
+            <w:tcW w:w="6163" w:type="dxa"/>
+            <w:shd w:val="clear" w:color="auto" w:fill="auto"/>
+          </w:tcPr>
+          <w:p>
+            <w:pPr>
+              <w:ind w:left="25"/>
+            </w:pPr>
+            <w:r>
+              <w:t>Populate Temperature Menu with applicable features</w:t>
+            </w:r>
+          </w:p>
+        </w:tc>
+        <w:tc>
+          <w:tcPr>
+            <w:tcW w:w="1710" w:type="dxa"/>
+            <w:shd w:val="clear" w:color="auto" w:fill="auto"/>
+          </w:tcPr>
+          <w:p>
+            <w:pPr>
+              <w:jc w:val="center"/>
+            </w:pPr>
+            <w:r>
+              <w:t>3</w:t>
+            </w:r>
+          </w:p>
+        </w:tc>
+        <w:tc>
+          <w:tcPr>
+            <w:tcW w:w="1170" w:type="dxa"/>
+          </w:tcPr>
+          <w:p>
+            <w:pPr>
+              <w:jc w:val="center"/>
+            </w:pPr>
+          </w:p>
+        </w:tc>
+      </w:tr>
+      <w:tr>
+        <w:tc>
+          <w:tcPr>
+            <w:tcW w:w="1127" w:type="dxa"/>
+            <w:shd w:val="clear" w:color="auto" w:fill="auto"/>
+          </w:tcPr>
+          <w:p>
+            <w:pPr>
+              <w:jc w:val="center"/>
+            </w:pPr>
+          </w:p>
+        </w:tc>
+        <w:tc>
+          <w:tcPr>
+            <w:tcW w:w="6163" w:type="dxa"/>
+            <w:shd w:val="clear" w:color="auto" w:fill="auto"/>
+          </w:tcPr>
+          <w:p>
+            <w:pPr>
+              <w:ind w:left="25"/>
+            </w:pPr>
+            <w:r>
+              <w:t>Populate About Menu with info about app and usage instructions</w:t>
+            </w:r>
+          </w:p>
+        </w:tc>
+        <w:tc>
+          <w:tcPr>
+            <w:tcW w:w="1710" w:type="dxa"/>
+            <w:shd w:val="clear" w:color="auto" w:fill="auto"/>
+          </w:tcPr>
+          <w:p>
+            <w:pPr>
+              <w:jc w:val="center"/>
+            </w:pPr>
+            <w:r>
+              <w:t>3</w:t>
+            </w:r>
+          </w:p>
+        </w:tc>
+        <w:tc>
+          <w:tcPr>
+            <w:tcW w:w="1170" w:type="dxa"/>
+          </w:tcPr>
+          <w:p>
+            <w:pPr>
+              <w:jc w:val="center"/>
+            </w:pPr>
+          </w:p>
+        </w:tc>
+      </w:tr>
+      <w:tr>
+        <w:tc>
+          <w:tcPr>
+            <w:tcW w:w="1127" w:type="dxa"/>
+            <w:shd w:val="clear" w:color="auto" w:fill="auto"/>
+          </w:tcPr>
+          <w:p>
+            <w:pPr>
+              <w:jc w:val="center"/>
+            </w:pPr>
+            <w:r>
+              <w:t>S2</w:t>
+            </w:r>
+          </w:p>
+        </w:tc>
+        <w:tc>
+          <w:tcPr>
+            <w:tcW w:w="6163" w:type="dxa"/>
+            <w:shd w:val="clear" w:color="auto" w:fill="auto"/>
+          </w:tcPr>
+          <w:p>
+            <w:pPr>
+              <w:ind w:left="25"/>
+            </w:pPr>
+            <w:r>
+              <w:t>Build conversion functions for various units</w:t>
+            </w:r>
+          </w:p>
+        </w:tc>
+        <w:tc>
+          <w:tcPr>
+            <w:tcW w:w="1710" w:type="dxa"/>
+            <w:shd w:val="clear" w:color="auto" w:fill="auto"/>
+          </w:tcPr>
+          <w:p>
+            <w:pPr>
+              <w:jc w:val="center"/>
+            </w:pPr>
+            <w:r>
+              <w:t>4</w:t>
+            </w:r>
+          </w:p>
+        </w:tc>
+        <w:tc>
+          <w:tcPr>
+            <w:tcW w:w="1170" w:type="dxa"/>
+          </w:tcPr>
+          <w:p>
+            <w:pPr>
+              <w:jc w:val="center"/>
+            </w:pPr>
+          </w:p>
+        </w:tc>
+      </w:tr>
+      <w:tr>
+        <w:tc>
+          <w:tcPr>
+            <w:tcW w:w="1127" w:type="dxa"/>
+            <w:shd w:val="clear" w:color="auto" w:fill="auto"/>
+          </w:tcPr>
+          <w:p>
+            <w:pPr>
+              <w:jc w:val="center"/>
+            </w:pPr>
+          </w:p>
+        </w:tc>
+        <w:tc>
+          <w:tcPr>
+            <w:tcW w:w="6163" w:type="dxa"/>
+            <w:shd w:val="clear" w:color="auto" w:fill="auto"/>
+          </w:tcPr>
+          <w:p>
+            <w:r>
+              <w:t>Build User input functionality to store and convert input</w:t>
+            </w:r>
+          </w:p>
+        </w:tc>
+        <w:tc>
+          <w:tcPr>
+            <w:tcW w:w="1710" w:type="dxa"/>
+            <w:shd w:val="clear" w:color="auto" w:fill="auto"/>
+          </w:tcPr>
+          <w:p>
+            <w:pPr>
+              <w:jc w:val="center"/>
+            </w:pPr>
+            <w:r>
+              <w:t>5</w:t>
+            </w:r>
+          </w:p>
+        </w:tc>
+        <w:tc>
+          <w:tcPr>
+            <w:tcW w:w="1170" w:type="dxa"/>
+          </w:tcPr>
+          <w:p>
+            <w:pPr>
+              <w:jc w:val="center"/>
+            </w:pPr>
+          </w:p>
+        </w:tc>
+      </w:tr>
+      <w:tr>
+        <w:tc>
+          <w:tcPr>
+            <w:tcW w:w="1127" w:type="dxa"/>
+            <w:shd w:val="clear" w:color="auto" w:fill="auto"/>
+          </w:tcPr>
+          <w:p>
+            <w:pPr>
+              <w:jc w:val="center"/>
+            </w:pPr>
+          </w:p>
+        </w:tc>
+        <w:tc>
+          <w:tcPr>
+            <w:tcW w:w="6163" w:type="dxa"/>
+            <w:shd w:val="clear" w:color="auto" w:fill="auto"/>
+          </w:tcPr>
+          <w:p>
+            <w:r>
+              <w:t>Write automated unit tests to validate user input domain</w:t>
+            </w:r>
+          </w:p>
+        </w:tc>
+        <w:tc>
+          <w:tcPr>
+            <w:tcW w:w="1710" w:type="dxa"/>
+            <w:shd w:val="clear" w:color="auto" w:fill="auto"/>
+          </w:tcPr>
+          <w:p>
+            <w:pPr>
+              <w:jc w:val="center"/>
+            </w:pPr>
+            <w:r>
+              <w:t>2</w:t>
+            </w:r>
+          </w:p>
+        </w:tc>
+        <w:tc>
+          <w:tcPr>
+            <w:tcW w:w="1170" w:type="dxa"/>
+          </w:tcPr>
+          <w:p>
+            <w:pPr>
+              <w:jc w:val="center"/>
+            </w:pPr>
+          </w:p>
+        </w:tc>
+      </w:tr>
+      <w:tr>
+        <w:tc>
+          <w:tcPr>
+            <w:tcW w:w="1127" w:type="dxa"/>
+            <w:shd w:val="clear" w:color="auto" w:fill="auto"/>
+          </w:tcPr>
+          <w:p>
+            <w:pPr>
+              <w:jc w:val="center"/>
+            </w:pPr>
+          </w:p>
+        </w:tc>
+        <w:tc>
+          <w:tcPr>
+            <w:tcW w:w="6163" w:type="dxa"/>
+            <w:shd w:val="clear" w:color="auto" w:fill="auto"/>
+          </w:tcPr>
+          <w:p>
+            <w:pPr>
+              <w:ind w:left="25"/>
+            </w:pPr>
+          </w:p>
+        </w:tc>
+        <w:tc>
+          <w:tcPr>
+            <w:tcW w:w="1710" w:type="dxa"/>
+            <w:shd w:val="clear" w:color="auto" w:fill="auto"/>
+          </w:tcPr>
+          <w:p>
+            <w:pPr>
+              <w:jc w:val="center"/>
+            </w:pPr>
+          </w:p>
+        </w:tc>
+        <w:tc>
+          <w:tcPr>
+            <w:tcW w:w="1170" w:type="dxa"/>
+          </w:tcPr>
+          <w:p>
+            <w:pPr>
+              <w:jc w:val="center"/>
+            </w:pPr>
+          </w:p>
+        </w:tc>
+      </w:tr>
+      <w:tr>
+        <w:tc>
+          <w:tcPr>
+            <w:tcW w:w="1127" w:type="dxa"/>
+            <w:shd w:val="clear" w:color="auto" w:fill="auto"/>
+          </w:tcPr>
+          <w:p>
+            <w:pPr>
+              <w:jc w:val="center"/>
+            </w:pPr>
+          </w:p>
+        </w:tc>
+        <w:tc>
+          <w:tcPr>
+            <w:tcW w:w="6163" w:type="dxa"/>
+            <w:shd w:val="clear" w:color="auto" w:fill="auto"/>
+          </w:tcPr>
+          <w:p>
+            <w:pPr>
+              <w:ind w:left="25"/>
+            </w:pPr>
+          </w:p>
+        </w:tc>
+        <w:tc>
+          <w:tcPr>
+            <w:tcW w:w="1710" w:type="dxa"/>
+            <w:shd w:val="clear" w:color="auto" w:fill="auto"/>
+          </w:tcPr>
+          <w:p>
+            <w:pPr>
+              <w:jc w:val="center"/>
+            </w:pPr>
+          </w:p>
+        </w:tc>
+        <w:tc>
+          <w:tcPr>
+            <w:tcW w:w="1170" w:type="dxa"/>
+          </w:tcPr>
+          <w:p>
+            <w:pPr>
+              <w:jc w:val="center"/>
+            </w:pPr>
+          </w:p>
+        </w:tc>
+      </w:tr>
+      <w:tr>
+        <w:tc>
+          <w:tcPr>
+            <w:tcW w:w="1127" w:type="dxa"/>
+            <w:shd w:val="clear" w:color="auto" w:fill="auto"/>
+          </w:tcPr>
+          <w:p>
+            <w:pPr>
+              <w:jc w:val="center"/>
+            </w:pPr>
+          </w:p>
+        </w:tc>
+        <w:tc>
+          <w:tcPr>
+            <w:tcW w:w="6163" w:type="dxa"/>
+            <w:shd w:val="clear" w:color="auto" w:fill="auto"/>
+          </w:tcPr>
+          <w:p>
+            <w:pPr>
+              <w:ind w:left="25"/>
+            </w:pPr>
+          </w:p>
+        </w:tc>
+        <w:tc>
+          <w:tcPr>
+            <w:tcW w:w="1710" w:type="dxa"/>
+            <w:shd w:val="clear" w:color="auto" w:fill="auto"/>
+          </w:tcPr>
+          <w:p>
+            <w:pPr>
+              <w:jc w:val="center"/>
+            </w:pPr>
+          </w:p>
+        </w:tc>
+        <w:tc>
+          <w:tcPr>
+            <w:tcW w:w="1170" w:type="dxa"/>
+          </w:tcPr>
+          <w:p>
+            <w:pPr>
+              <w:jc w:val="center"/>
+            </w:pPr>
           </w:p>
         </w:tc>
       </w:tr>
     </w:tbl>
+    <w:p>
+      <w:pPr>
+        <w:pStyle w:val="Header"/>
+        <w:tabs>
+          <w:tab w:val="clear" w:pos="4320"/>
+          <w:tab w:val="clear" w:pos="8640"/>
+        </w:tabs>
+      </w:pPr>
+    </w:p>
+    <w:p>
+      <w:pPr>
+        <w:pStyle w:val="Heading2"/>
+        <w:numPr>
+          <w:ilvl w:val="0"/>
+          <w:numId w:val="0"/>
+        </w:numPr>
+        <w:spacing w:before="120" w:after="120"/>
+        <w:rPr>
+          <w:rStyle w:val="Heading2Char"/>
+        </w:rPr>
+      </w:pPr>
+      <w:r>
+        <w:rPr>
+          <w:rStyle w:val="Heading2Char"/>
+        </w:rPr>
+        <w:t>Review</w:t>
+      </w:r>
+    </w:p>
     <w:p/>
-    <w:p/>
-    <w:p>
-      <w:r>
-        <w:t>You probably also want to calculate velocity for the just-completed iteration Velocity is the expected number of story points that can be completed during an iteration. For example, assume after the first iteration story 3 (16 story points) and just the first task of story 1 (4 story points) was completed. In this case your new velocity is 16 (total number of story points of completed stories). Notice you don’t get credit for partially completed stories. If you think this will misstate your progress, break large stories into smaller ones.</w:t>
+    <w:p>
+      <w:pPr>
+        <w:pStyle w:val="Heading2"/>
+        <w:numPr>
+          <w:ilvl w:val="0"/>
+          <w:numId w:val="0"/>
+        </w:numPr>
+        <w:spacing w:before="120" w:after="120"/>
+        <w:rPr>
+          <w:rStyle w:val="Heading2Char"/>
+        </w:rPr>
+      </w:pPr>
+      <w:r>
+        <w:rPr>
+          <w:rStyle w:val="Heading2Char"/>
+        </w:rPr>
+        <w:t>Retrospective</w:t>
+      </w:r>
+    </w:p>
+    <w:p>
+      <w:r>
+        <w:t>What went well? What could have gone better? What lessons did you learn? What do you plan to do differently on the next iteration?</w:t>
       </w:r>
     </w:p>
     <w:p>
@@ -3896,7 +4778,15 @@
           <w:sz w:val="28"/>
           <w:szCs w:val="28"/>
         </w:rPr>
-        <w:t>Project velocity: 16</w:t>
+        <w:t>Pro</w:t>
+      </w:r>
+      <w:r>
+        <w:rPr>
+          <w:b/>
+          <w:sz w:val="28"/>
+          <w:szCs w:val="28"/>
+        </w:rPr>
+        <w:t xml:space="preserve">ject velocity: </w:t>
       </w:r>
     </w:p>
     <w:p>
@@ -3904,6 +4794,7 @@
         <w:t>[Q. Why is project velocity 16 in this example? A. You planned to complete two stories but only S3 was completed. S3 was worth 16 story points, so your velocity is 16. Note, this is a simple example. You should plan for 3 or more stories each iteration.]</w:t>
       </w:r>
     </w:p>
+    <w:p/>
     <w:p>
       <w:pPr>
         <w:pStyle w:val="Heading1"/>
@@ -4995,7 +5886,7 @@
       </w:r>
     </w:p>
     <w:sectPr>
-      <w:footerReference w:type="default" r:id="rId5"/>
+      <w:footerReference w:type="default" r:id="rId7"/>
       <w:pgSz w:w="12240" w:h="15840"/>
       <w:pgMar w:top="1440" w:right="1440" w:bottom="1440" w:left="1440" w:header="720" w:footer="720" w:gutter="0"/>
       <w:cols w:space="720"/>
@@ -5003,6 +5894,31 @@
     </w:sectPr>
   </w:body>
 </w:document>
+</file>
+
+<file path=word/endnotes.xml><?xml version="1.0" encoding="utf-8"?>
+<w:endnotes xmlns:wpc="http://schemas.microsoft.com/office/word/2010/wordprocessingCanvas" xmlns:cx="http://schemas.microsoft.com/office/drawing/2014/chartex" xmlns:cx1="http://schemas.microsoft.com/office/drawing/2015/9/8/chartex" xmlns:cx2="http://schemas.microsoft.com/office/drawing/2015/10/21/chartex" xmlns:cx3="http://schemas.microsoft.com/office/drawing/2016/5/9/chartex" xmlns:cx4="http://schemas.microsoft.com/office/drawing/2016/5/10/chartex" xmlns:cx5="http://schemas.microsoft.com/office/drawing/2016/5/11/chartex" xmlns:cx6="http://schemas.microsoft.com/office/drawing/2016/5/12/chartex" xmlns:cx7="http://schemas.microsoft.com/office/drawing/2016/5/13/chartex" xmlns:cx8="http://schemas.microsoft.com/office/drawing/2016/5/14/chartex" xmlns:mc="http://schemas.openxmlformats.org/markup-compatibility/2006" xmlns:aink="http://schemas.microsoft.com/office/drawing/2016/ink" xmlns:am3d="http://schemas.microsoft.com/office/drawing/2017/model3d" xmlns:o="urn:schemas-microsoft-com:office:office" xmlns:r="http://schemas.openxmlformats.org/officeDocument/2006/relationships" xmlns:m="http://schemas.openxmlformats.org/officeDocument/2006/math" xmlns:v="urn:schemas-microsoft-com:vml" xmlns:wp14="http://schemas.microsoft.com/office/word/2010/wordprocessingDrawing" xmlns:wp="http://schemas.openxmlformats.org/drawingml/2006/wordprocessingDrawing" xmlns:w10="urn:schemas-microsoft-com:office:word" xmlns:w="http://schemas.openxmlformats.org/wordprocessingml/2006/main" xmlns:w14="http://schemas.microsoft.com/office/word/2010/wordml" xmlns:w15="http://schemas.microsoft.com/office/word/2012/wordml" xmlns:w16cid="http://schemas.microsoft.com/office/word/2016/wordml/cid" xmlns:w16se="http://schemas.microsoft.com/office/word/2015/wordml/symex" xmlns:wpg="http://schemas.microsoft.com/office/word/2010/wordprocessingGroup" xmlns:wpi="http://schemas.microsoft.com/office/word/2010/wordprocessingInk" xmlns:wne="http://schemas.microsoft.com/office/word/2006/wordml" xmlns:wps="http://schemas.microsoft.com/office/word/2010/wordprocessingShape" mc:Ignorable="w14 w15 w16se w16cid wp14">
+  <w:endnote w:type="separator" w:id="-1">
+    <w:p>
+      <w:pPr>
+        <w:spacing w:before="0"/>
+      </w:pPr>
+      <w:r>
+        <w:separator/>
+      </w:r>
+    </w:p>
+  </w:endnote>
+  <w:endnote w:type="continuationSeparator" w:id="0">
+    <w:p>
+      <w:pPr>
+        <w:spacing w:before="0"/>
+      </w:pPr>
+      <w:r>
+        <w:continuationSeparator/>
+      </w:r>
+    </w:p>
+  </w:endnote>
+</w:endnotes>
 </file>
 
 <file path=word/footer1.xml><?xml version="1.0" encoding="utf-8"?>
@@ -5028,7 +5944,7 @@
       <w:rPr>
         <w:noProof/>
       </w:rPr>
-      <w:t>11</w:t>
+      <w:t>9</w:t>
     </w:r>
     <w:r>
       <w:fldChar w:fldCharType="end"/>
@@ -5040,6 +5956,31 @@
 </w:ftr>
 </file>
 
+<file path=word/footnotes.xml><?xml version="1.0" encoding="utf-8"?>
+<w:footnotes xmlns:wpc="http://schemas.microsoft.com/office/word/2010/wordprocessingCanvas" xmlns:cx="http://schemas.microsoft.com/office/drawing/2014/chartex" xmlns:cx1="http://schemas.microsoft.com/office/drawing/2015/9/8/chartex" xmlns:cx2="http://schemas.microsoft.com/office/drawing/2015/10/21/chartex" xmlns:cx3="http://schemas.microsoft.com/office/drawing/2016/5/9/chartex" xmlns:cx4="http://schemas.microsoft.com/office/drawing/2016/5/10/chartex" xmlns:cx5="http://schemas.microsoft.com/office/drawing/2016/5/11/chartex" xmlns:cx6="http://schemas.microsoft.com/office/drawing/2016/5/12/chartex" xmlns:cx7="http://schemas.microsoft.com/office/drawing/2016/5/13/chartex" xmlns:cx8="http://schemas.microsoft.com/office/drawing/2016/5/14/chartex" xmlns:mc="http://schemas.openxmlformats.org/markup-compatibility/2006" xmlns:aink="http://schemas.microsoft.com/office/drawing/2016/ink" xmlns:am3d="http://schemas.microsoft.com/office/drawing/2017/model3d" xmlns:o="urn:schemas-microsoft-com:office:office" xmlns:r="http://schemas.openxmlformats.org/officeDocument/2006/relationships" xmlns:m="http://schemas.openxmlformats.org/officeDocument/2006/math" xmlns:v="urn:schemas-microsoft-com:vml" xmlns:wp14="http://schemas.microsoft.com/office/word/2010/wordprocessingDrawing" xmlns:wp="http://schemas.openxmlformats.org/drawingml/2006/wordprocessingDrawing" xmlns:w10="urn:schemas-microsoft-com:office:word" xmlns:w="http://schemas.openxmlformats.org/wordprocessingml/2006/main" xmlns:w14="http://schemas.microsoft.com/office/word/2010/wordml" xmlns:w15="http://schemas.microsoft.com/office/word/2012/wordml" xmlns:w16cid="http://schemas.microsoft.com/office/word/2016/wordml/cid" xmlns:w16se="http://schemas.microsoft.com/office/word/2015/wordml/symex" xmlns:wpg="http://schemas.microsoft.com/office/word/2010/wordprocessingGroup" xmlns:wpi="http://schemas.microsoft.com/office/word/2010/wordprocessingInk" xmlns:wne="http://schemas.microsoft.com/office/word/2006/wordml" xmlns:wps="http://schemas.microsoft.com/office/word/2010/wordprocessingShape" mc:Ignorable="w14 w15 w16se w16cid wp14">
+  <w:footnote w:type="separator" w:id="-1">
+    <w:p>
+      <w:pPr>
+        <w:spacing w:before="0"/>
+      </w:pPr>
+      <w:r>
+        <w:separator/>
+      </w:r>
+    </w:p>
+  </w:footnote>
+  <w:footnote w:type="continuationSeparator" w:id="0">
+    <w:p>
+      <w:pPr>
+        <w:spacing w:before="0"/>
+      </w:pPr>
+      <w:r>
+        <w:continuationSeparator/>
+      </w:r>
+    </w:p>
+  </w:footnote>
+</w:footnotes>
+</file>
+
 <file path=word/numbering.xml><?xml version="1.0" encoding="utf-8"?>
 <w:numbering xmlns:wpc="http://schemas.microsoft.com/office/word/2010/wordprocessingCanvas" xmlns:cx="http://schemas.microsoft.com/office/drawing/2014/chartex" xmlns:cx1="http://schemas.microsoft.com/office/drawing/2015/9/8/chartex" xmlns:cx2="http://schemas.microsoft.com/office/drawing/2015/10/21/chartex" xmlns:cx3="http://schemas.microsoft.com/office/drawing/2016/5/9/chartex" xmlns:cx4="http://schemas.microsoft.com/office/drawing/2016/5/10/chartex" xmlns:cx5="http://schemas.microsoft.com/office/drawing/2016/5/11/chartex" xmlns:cx6="http://schemas.microsoft.com/office/drawing/2016/5/12/chartex" xmlns:cx7="http://schemas.microsoft.com/office/drawing/2016/5/13/chartex" xmlns:cx8="http://schemas.microsoft.com/office/drawing/2016/5/14/chartex" xmlns:mc="http://schemas.openxmlformats.org/markup-compatibility/2006" xmlns:aink="http://schemas.microsoft.com/office/drawing/2016/ink" xmlns:am3d="http://schemas.microsoft.com/office/drawing/2017/model3d" xmlns:o="urn:schemas-microsoft-com:office:office" xmlns:r="http://schemas.openxmlformats.org/officeDocument/2006/relationships" xmlns:m="http://schemas.openxmlformats.org/officeDocument/2006/math" xmlns:v="urn:schemas-microsoft-com:vml" xmlns:wp14="http://schemas.microsoft.com/office/word/2010/wordprocessingDrawing" xmlns:wp="http://schemas.openxmlformats.org/drawingml/2006/wordprocessingDrawing" xmlns:w10="urn:schemas-microsoft-com:office:word" xmlns:w="http://schemas.openxmlformats.org/wordprocessingml/2006/main" xmlns:w14="http://schemas.microsoft.com/office/word/2010/wordml" xmlns:w15="http://schemas.microsoft.com/office/word/2012/wordml" xmlns:w16cid="http://schemas.microsoft.com/office/word/2016/wordml/cid" xmlns:w16se="http://schemas.microsoft.com/office/word/2015/wordml/symex" xmlns:wpg="http://schemas.microsoft.com/office/word/2010/wordprocessingGroup" xmlns:wpi="http://schemas.microsoft.com/office/word/2010/wordprocessingInk" xmlns:wne="http://schemas.microsoft.com/office/word/2006/wordml" xmlns:wps="http://schemas.microsoft.com/office/word/2010/wordprocessingShape" mc:Ignorable="w14 w15 w16se w16cid wp14">
   <w:abstractNum w:abstractNumId="0" w15:restartNumberingAfterBreak="0">
@@ -6051,6 +6992,92 @@
     </w:lvl>
   </w:abstractNum>
   <w:abstractNum w:abstractNumId="10" w15:restartNumberingAfterBreak="0">
+    <w:nsid w:val="3B921F07"/>
+    <w:multiLevelType w:val="hybridMultilevel"/>
+    <w:tmpl w:val="65ACDA12"/>
+    <w:lvl w:ilvl="0" w:tplc="0409000F">
+      <w:start w:val="1"/>
+      <w:numFmt w:val="decimal"/>
+      <w:lvlText w:val="%1."/>
+      <w:lvlJc w:val="left"/>
+      <w:pPr>
+        <w:ind w:left="720" w:hanging="360"/>
+      </w:pPr>
+    </w:lvl>
+    <w:lvl w:ilvl="1" w:tplc="04090019" w:tentative="1">
+      <w:start w:val="1"/>
+      <w:numFmt w:val="lowerLetter"/>
+      <w:lvlText w:val="%2."/>
+      <w:lvlJc w:val="left"/>
+      <w:pPr>
+        <w:ind w:left="1440" w:hanging="360"/>
+      </w:pPr>
+    </w:lvl>
+    <w:lvl w:ilvl="2" w:tplc="0409001B" w:tentative="1">
+      <w:start w:val="1"/>
+      <w:numFmt w:val="lowerRoman"/>
+      <w:lvlText w:val="%3."/>
+      <w:lvlJc w:val="right"/>
+      <w:pPr>
+        <w:ind w:left="2160" w:hanging="180"/>
+      </w:pPr>
+    </w:lvl>
+    <w:lvl w:ilvl="3" w:tplc="0409000F" w:tentative="1">
+      <w:start w:val="1"/>
+      <w:numFmt w:val="decimal"/>
+      <w:lvlText w:val="%4."/>
+      <w:lvlJc w:val="left"/>
+      <w:pPr>
+        <w:ind w:left="2880" w:hanging="360"/>
+      </w:pPr>
+    </w:lvl>
+    <w:lvl w:ilvl="4" w:tplc="04090019" w:tentative="1">
+      <w:start w:val="1"/>
+      <w:numFmt w:val="lowerLetter"/>
+      <w:lvlText w:val="%5."/>
+      <w:lvlJc w:val="left"/>
+      <w:pPr>
+        <w:ind w:left="3600" w:hanging="360"/>
+      </w:pPr>
+    </w:lvl>
+    <w:lvl w:ilvl="5" w:tplc="0409001B" w:tentative="1">
+      <w:start w:val="1"/>
+      <w:numFmt w:val="lowerRoman"/>
+      <w:lvlText w:val="%6."/>
+      <w:lvlJc w:val="right"/>
+      <w:pPr>
+        <w:ind w:left="4320" w:hanging="180"/>
+      </w:pPr>
+    </w:lvl>
+    <w:lvl w:ilvl="6" w:tplc="0409000F" w:tentative="1">
+      <w:start w:val="1"/>
+      <w:numFmt w:val="decimal"/>
+      <w:lvlText w:val="%7."/>
+      <w:lvlJc w:val="left"/>
+      <w:pPr>
+        <w:ind w:left="5040" w:hanging="360"/>
+      </w:pPr>
+    </w:lvl>
+    <w:lvl w:ilvl="7" w:tplc="04090019" w:tentative="1">
+      <w:start w:val="1"/>
+      <w:numFmt w:val="lowerLetter"/>
+      <w:lvlText w:val="%8."/>
+      <w:lvlJc w:val="left"/>
+      <w:pPr>
+        <w:ind w:left="5760" w:hanging="360"/>
+      </w:pPr>
+    </w:lvl>
+    <w:lvl w:ilvl="8" w:tplc="0409001B" w:tentative="1">
+      <w:start w:val="1"/>
+      <w:numFmt w:val="lowerRoman"/>
+      <w:lvlText w:val="%9."/>
+      <w:lvlJc w:val="right"/>
+      <w:pPr>
+        <w:ind w:left="6480" w:hanging="180"/>
+      </w:pPr>
+    </w:lvl>
+  </w:abstractNum>
+  <w:abstractNum w:abstractNumId="11" w15:restartNumberingAfterBreak="0">
     <w:nsid w:val="3EAF7F50"/>
     <w:multiLevelType w:val="hybridMultilevel"/>
     <w:tmpl w:val="F8A0BA9A"/>
@@ -6139,7 +7166,7 @@
       </w:pPr>
     </w:lvl>
   </w:abstractNum>
-  <w:abstractNum w:abstractNumId="11" w15:restartNumberingAfterBreak="0">
+  <w:abstractNum w:abstractNumId="12" w15:restartNumberingAfterBreak="0">
     <w:nsid w:val="413A220E"/>
     <w:multiLevelType w:val="hybridMultilevel"/>
     <w:tmpl w:val="65ACDA12"/>
@@ -6225,7 +7252,7 @@
       </w:pPr>
     </w:lvl>
   </w:abstractNum>
-  <w:abstractNum w:abstractNumId="12" w15:restartNumberingAfterBreak="0">
+  <w:abstractNum w:abstractNumId="13" w15:restartNumberingAfterBreak="0">
     <w:nsid w:val="4F3C09EE"/>
     <w:multiLevelType w:val="hybridMultilevel"/>
     <w:tmpl w:val="53126D80"/>
@@ -6338,7 +7365,7 @@
       </w:rPr>
     </w:lvl>
   </w:abstractNum>
-  <w:abstractNum w:abstractNumId="13" w15:restartNumberingAfterBreak="0">
+  <w:abstractNum w:abstractNumId="14" w15:restartNumberingAfterBreak="0">
     <w:nsid w:val="4FFC4ED1"/>
     <w:multiLevelType w:val="hybridMultilevel"/>
     <w:tmpl w:val="410613C6"/>
@@ -6427,7 +7454,7 @@
       </w:pPr>
     </w:lvl>
   </w:abstractNum>
-  <w:abstractNum w:abstractNumId="14" w15:restartNumberingAfterBreak="0">
+  <w:abstractNum w:abstractNumId="15" w15:restartNumberingAfterBreak="0">
     <w:nsid w:val="5D1B30B1"/>
     <w:multiLevelType w:val="hybridMultilevel"/>
     <w:tmpl w:val="55BEF472"/>
@@ -6540,7 +7567,7 @@
       </w:rPr>
     </w:lvl>
   </w:abstractNum>
-  <w:abstractNum w:abstractNumId="15" w15:restartNumberingAfterBreak="0">
+  <w:abstractNum w:abstractNumId="16" w15:restartNumberingAfterBreak="0">
     <w:nsid w:val="60712B53"/>
     <w:multiLevelType w:val="hybridMultilevel"/>
     <w:tmpl w:val="7D6C0798"/>
@@ -6653,7 +7680,7 @@
       </w:rPr>
     </w:lvl>
   </w:abstractNum>
-  <w:abstractNum w:abstractNumId="16" w15:restartNumberingAfterBreak="0">
+  <w:abstractNum w:abstractNumId="17" w15:restartNumberingAfterBreak="0">
     <w:nsid w:val="658C6F2B"/>
     <w:multiLevelType w:val="hybridMultilevel"/>
     <w:tmpl w:val="8272E0DC"/>
@@ -6742,7 +7769,7 @@
       </w:pPr>
     </w:lvl>
   </w:abstractNum>
-  <w:abstractNum w:abstractNumId="17" w15:restartNumberingAfterBreak="0">
+  <w:abstractNum w:abstractNumId="18" w15:restartNumberingAfterBreak="0">
     <w:nsid w:val="6A673A3D"/>
     <w:multiLevelType w:val="hybridMultilevel"/>
     <w:tmpl w:val="CFFC9DDA"/>
@@ -6855,7 +7882,7 @@
       </w:rPr>
     </w:lvl>
   </w:abstractNum>
-  <w:abstractNum w:abstractNumId="18" w15:restartNumberingAfterBreak="0">
+  <w:abstractNum w:abstractNumId="19" w15:restartNumberingAfterBreak="0">
     <w:nsid w:val="78AD535B"/>
     <w:multiLevelType w:val="hybridMultilevel"/>
     <w:tmpl w:val="DD6E6DFC"/>
@@ -6945,37 +7972,37 @@
     <w:abstractNumId w:val="5"/>
   </w:num>
   <w:num w:numId="2">
-    <w:abstractNumId w:val="14"/>
+    <w:abstractNumId w:val="15"/>
   </w:num>
   <w:num w:numId="3">
-    <w:abstractNumId w:val="12"/>
+    <w:abstractNumId w:val="13"/>
   </w:num>
   <w:num w:numId="4">
     <w:abstractNumId w:val="2"/>
   </w:num>
   <w:num w:numId="5">
-    <w:abstractNumId w:val="10"/>
+    <w:abstractNumId w:val="11"/>
   </w:num>
   <w:num w:numId="6">
-    <w:abstractNumId w:val="17"/>
+    <w:abstractNumId w:val="18"/>
   </w:num>
   <w:num w:numId="7">
     <w:abstractNumId w:val="4"/>
   </w:num>
   <w:num w:numId="8">
-    <w:abstractNumId w:val="16"/>
+    <w:abstractNumId w:val="17"/>
   </w:num>
   <w:num w:numId="9">
     <w:abstractNumId w:val="6"/>
   </w:num>
   <w:num w:numId="10">
-    <w:abstractNumId w:val="18"/>
+    <w:abstractNumId w:val="19"/>
   </w:num>
   <w:num w:numId="11">
-    <w:abstractNumId w:val="11"/>
+    <w:abstractNumId w:val="12"/>
   </w:num>
   <w:num w:numId="12">
-    <w:abstractNumId w:val="15"/>
+    <w:abstractNumId w:val="16"/>
   </w:num>
   <w:num w:numId="13">
     <w:abstractNumId w:val="8"/>
@@ -6993,10 +8020,13 @@
     <w:abstractNumId w:val="1"/>
   </w:num>
   <w:num w:numId="18">
-    <w:abstractNumId w:val="13"/>
+    <w:abstractNumId w:val="14"/>
   </w:num>
   <w:num w:numId="19">
     <w:abstractNumId w:val="7"/>
+  </w:num>
+  <w:num w:numId="20">
+    <w:abstractNumId w:val="10"/>
   </w:num>
 </w:numbering>
 </file>

</xml_diff>

<commit_message>
Additional features to Temp Activity
Added unit spinners for temp activity starting and result fields. Added underline functionality for resultant value in temp activity.
</commit_message>
<xml_diff>
--- a/Kitchen Buddy - CS449 Semester Project Documentation.docx
+++ b/Kitchen Buddy - CS449 Semester Project Documentation.docx
@@ -29,19 +29,8 @@
           <w:bCs w:val="0"/>
           <w:sz w:val="96"/>
         </w:rPr>
-        <w:t xml:space="preserve">Kitchen </w:t>
-      </w:r>
-      <w:proofErr w:type="gramStart"/>
-      <w:r>
-        <w:rPr>
-          <w:rFonts w:ascii="Calibri" w:hAnsi="Calibri"/>
-          <w:b w:val="0"/>
-          <w:bCs w:val="0"/>
-          <w:sz w:val="96"/>
-        </w:rPr>
-        <w:t>Buddy</w:t>
-      </w:r>
-      <w:proofErr w:type="gramEnd"/>
+        <w:t>Kitchen Buddy</w:t>
+      </w:r>
       <w:r>
         <w:rPr>
           <w:rFonts w:ascii="Calibri" w:hAnsi="Calibri"/>
@@ -1016,11 +1005,6 @@
     <w:p>
       <w:pPr>
         <w:pStyle w:val="TOC2"/>
-        <w:rPr>
-          <w:rFonts w:asciiTheme="minorHAnsi" w:eastAsiaTheme="minorEastAsia" w:hAnsiTheme="minorHAnsi" w:cstheme="minorBidi"/>
-          <w:sz w:val="22"/>
-          <w:szCs w:val="22"/>
-        </w:rPr>
       </w:pPr>
       <w:hyperlink w:anchor="_Toc492837073" w:history="1">
         <w:r>
@@ -1075,12 +1059,6 @@
     <w:p>
       <w:pPr>
         <w:pStyle w:val="TOC1"/>
-        <w:rPr>
-          <w:rFonts w:asciiTheme="minorHAnsi" w:eastAsiaTheme="minorEastAsia" w:hAnsiTheme="minorHAnsi" w:cstheme="minorBidi"/>
-          <w:b w:val="0"/>
-          <w:color w:val="auto"/>
-          <w:sz w:val="22"/>
-        </w:rPr>
       </w:pPr>
       <w:hyperlink w:anchor="_Toc492837074" w:history="1">
         <w:r>
@@ -1233,15 +1211,7 @@
         </w:numPr>
       </w:pPr>
       <w:r>
-        <w:t xml:space="preserve">The Kitchen </w:t>
-      </w:r>
-      <w:proofErr w:type="gramStart"/>
-      <w:r>
-        <w:t>Buddy</w:t>
-      </w:r>
-      <w:proofErr w:type="gramEnd"/>
-      <w:r>
-        <w:t xml:space="preserve"> application will be able to take input from a user for a given </w:t>
+        <w:t xml:space="preserve">The Kitchen Buddy application will be able to take input from a user for a given </w:t>
       </w:r>
       <w:r>
         <w:t xml:space="preserve">quantity related to cooking, and convert it to any of several compatible units. For this application, quantities that will be accepted from a user are volume, weight, and temperature. Main functionality is the ability to switch between varying measurements, from ½ a Tablespoon to the corresponding number of teaspoons, and to be able to take a measurement and scale it down by a user defined factor, </w:t>
@@ -1284,15 +1254,7 @@
         <w:t xml:space="preserve"> cups scaled back to a quarter portion. This application will not account for the exact material, for instance milk, water, or flour, when selecting a measurement and converting it to</w:t>
       </w:r>
       <w:r>
-        <w:t xml:space="preserve"> the corresponding measurement. Kitchen </w:t>
-      </w:r>
-      <w:proofErr w:type="gramStart"/>
-      <w:r>
-        <w:t>Buddy</w:t>
-      </w:r>
-      <w:proofErr w:type="gramEnd"/>
-      <w:r>
-        <w:t xml:space="preserve"> will allow for the functionality of taking a dry seasoning and converting from weight (oz.) to the corresponding number of a more common measurement, such as teaspoon. Application will maintain a simple and user-friendly interface that allows for quick access to the desired conversions.</w:t>
+        <w:t xml:space="preserve"> the corresponding measurement. Kitchen Buddy will allow for the functionality of taking a dry seasoning and converting from weight (oz.) to the corresponding number of a more common measurement, such as teaspoon. Application will maintain a simple and user-friendly interface that allows for quick access to the desired conversions.</w:t>
       </w:r>
     </w:p>
     <w:p>
@@ -3916,8 +3878,6 @@
       <w:r>
         <w:t xml:space="preserve"> repo, under folder marked “Snapshots of Functionality.”</w:t>
       </w:r>
-      <w:bookmarkStart w:id="11" w:name="_GoBack"/>
-      <w:bookmarkEnd w:id="11"/>
     </w:p>
     <w:p/>
     <w:p>
@@ -3932,14 +3892,14 @@
           <w:rStyle w:val="Heading2Char"/>
         </w:rPr>
       </w:pPr>
-      <w:bookmarkStart w:id="12" w:name="_Toc492837073"/>
+      <w:bookmarkStart w:id="11" w:name="_Toc492837073"/>
       <w:r>
         <w:rPr>
           <w:rStyle w:val="Heading2Char"/>
         </w:rPr>
         <w:t>Retrospective</w:t>
       </w:r>
-      <w:bookmarkEnd w:id="12"/>
+      <w:bookmarkEnd w:id="11"/>
     </w:p>
     <w:p>
       <w:r>
@@ -4320,6 +4280,9 @@
             <w:pPr>
               <w:jc w:val="center"/>
             </w:pPr>
+            <w:r>
+              <w:t>1</w:t>
+            </w:r>
           </w:p>
         </w:tc>
       </w:tr>
@@ -4371,6 +4334,8 @@
             <w:pPr>
               <w:jc w:val="center"/>
             </w:pPr>
+            <w:bookmarkStart w:id="12" w:name="_GoBack"/>
+            <w:bookmarkEnd w:id="12"/>
           </w:p>
         </w:tc>
       </w:tr>
@@ -5944,7 +5909,7 @@
       <w:rPr>
         <w:noProof/>
       </w:rPr>
-      <w:t>9</w:t>
+      <w:t>12</w:t>
     </w:r>
     <w:r>
       <w:fldChar w:fldCharType="end"/>

</xml_diff>

<commit_message>
Sprint2 Snapshots and report
Updated report, with snapshots included, and in seperate folder.
</commit_message>
<xml_diff>
--- a/Kitchen Buddy - CS449 Semester Project Documentation.docx
+++ b/Kitchen Buddy - CS449 Semester Project Documentation.docx
@@ -2087,11 +2087,11 @@
         <w:tblLook w:val="04A0" w:firstRow="1" w:lastRow="0" w:firstColumn="1" w:lastColumn="0" w:noHBand="0" w:noVBand="1"/>
       </w:tblPr>
       <w:tblGrid>
-        <w:gridCol w:w="872"/>
-        <w:gridCol w:w="4249"/>
-        <w:gridCol w:w="1586"/>
-        <w:gridCol w:w="1100"/>
-        <w:gridCol w:w="1296"/>
+        <w:gridCol w:w="866"/>
+        <w:gridCol w:w="4057"/>
+        <w:gridCol w:w="1535"/>
+        <w:gridCol w:w="1099"/>
+        <w:gridCol w:w="1546"/>
       </w:tblGrid>
       <w:tr>
         <w:trPr>
@@ -2270,7 +2270,7 @@
               <w:jc w:val="center"/>
             </w:pPr>
             <w:r>
-              <w:t>completed</w:t>
+              <w:t>COMPLETED</w:t>
             </w:r>
           </w:p>
         </w:tc>
@@ -2523,7 +2523,7 @@
               <w:keepLines/>
             </w:pPr>
             <w:r>
-              <w:t>Allow User to store Shopping list</w:t>
+              <w:t>Store previously calculated temperatures for reference</w:t>
             </w:r>
           </w:p>
         </w:tc>
@@ -2536,7 +2536,7 @@
               <w:jc w:val="center"/>
             </w:pPr>
             <w:r>
-              <w:t>6</w:t>
+              <w:t>8</w:t>
             </w:r>
           </w:p>
         </w:tc>
@@ -2575,9 +2575,6 @@
             <w:pPr>
               <w:jc w:val="center"/>
             </w:pPr>
-            <w:r>
-              <w:t>S6</w:t>
-            </w:r>
           </w:p>
         </w:tc>
         <w:tc>
@@ -2590,9 +2587,6 @@
               <w:keepNext/>
               <w:keepLines/>
             </w:pPr>
-            <w:r>
-              <w:t>Allow User to store Recipes</w:t>
-            </w:r>
           </w:p>
         </w:tc>
         <w:tc>
@@ -2603,9 +2597,6 @@
             <w:pPr>
               <w:jc w:val="center"/>
             </w:pPr>
-            <w:r>
-              <w:t>6</w:t>
-            </w:r>
           </w:p>
         </w:tc>
         <w:tc>
@@ -2617,8 +2608,207 @@
             <w:pPr>
               <w:jc w:val="center"/>
             </w:pPr>
+          </w:p>
+        </w:tc>
+        <w:tc>
+          <w:tcPr>
+            <w:tcW w:w="1269" w:type="dxa"/>
+          </w:tcPr>
+          <w:p/>
+        </w:tc>
+      </w:tr>
+      <w:tr>
+        <w:trPr>
+          <w:cantSplit/>
+          <w:trHeight w:val="323"/>
+        </w:trPr>
+        <w:tc>
+          <w:tcPr>
+            <w:tcW w:w="872" w:type="dxa"/>
+            <w:shd w:val="clear" w:color="auto" w:fill="auto"/>
+          </w:tcPr>
+          <w:p>
+            <w:pPr>
+              <w:jc w:val="center"/>
+            </w:pPr>
+          </w:p>
+        </w:tc>
+        <w:tc>
+          <w:tcPr>
+            <w:tcW w:w="4270" w:type="dxa"/>
+            <w:shd w:val="clear" w:color="auto" w:fill="auto"/>
+          </w:tcPr>
+          <w:p>
+            <w:pPr>
+              <w:keepNext/>
+              <w:keepLines/>
+            </w:pPr>
+            <w:r>
+              <w:t>STRETCH GOALS</w:t>
+            </w:r>
+            <w:r>
+              <w:sym w:font="Wingdings" w:char="F0E0"/>
+            </w:r>
+          </w:p>
+        </w:tc>
+        <w:tc>
+          <w:tcPr>
+            <w:tcW w:w="1592" w:type="dxa"/>
+          </w:tcPr>
+          <w:p>
+            <w:pPr>
+              <w:jc w:val="center"/>
+            </w:pPr>
+          </w:p>
+        </w:tc>
+        <w:tc>
+          <w:tcPr>
+            <w:tcW w:w="1100" w:type="dxa"/>
+            <w:shd w:val="clear" w:color="auto" w:fill="auto"/>
+          </w:tcPr>
+          <w:p>
+            <w:pPr>
+              <w:jc w:val="center"/>
+            </w:pPr>
+          </w:p>
+        </w:tc>
+        <w:tc>
+          <w:tcPr>
+            <w:tcW w:w="1269" w:type="dxa"/>
+          </w:tcPr>
+          <w:p/>
+        </w:tc>
+      </w:tr>
+      <w:tr>
+        <w:trPr>
+          <w:cantSplit/>
+          <w:trHeight w:val="323"/>
+        </w:trPr>
+        <w:tc>
+          <w:tcPr>
+            <w:tcW w:w="872" w:type="dxa"/>
+            <w:shd w:val="clear" w:color="auto" w:fill="auto"/>
+          </w:tcPr>
+          <w:p>
+            <w:pPr>
+              <w:jc w:val="center"/>
+            </w:pPr>
+            <w:r>
+              <w:t>S</w:t>
+            </w:r>
             <w:r>
               <w:t>6</w:t>
+            </w:r>
+          </w:p>
+        </w:tc>
+        <w:tc>
+          <w:tcPr>
+            <w:tcW w:w="4270" w:type="dxa"/>
+            <w:shd w:val="clear" w:color="auto" w:fill="auto"/>
+          </w:tcPr>
+          <w:p>
+            <w:pPr>
+              <w:keepNext/>
+              <w:keepLines/>
+            </w:pPr>
+            <w:r>
+              <w:t>Allow User to store Shopping list</w:t>
+            </w:r>
+          </w:p>
+        </w:tc>
+        <w:tc>
+          <w:tcPr>
+            <w:tcW w:w="1592" w:type="dxa"/>
+          </w:tcPr>
+          <w:p>
+            <w:pPr>
+              <w:jc w:val="center"/>
+            </w:pPr>
+            <w:r>
+              <w:t>6</w:t>
+            </w:r>
+          </w:p>
+        </w:tc>
+        <w:tc>
+          <w:tcPr>
+            <w:tcW w:w="1100" w:type="dxa"/>
+            <w:shd w:val="clear" w:color="auto" w:fill="auto"/>
+          </w:tcPr>
+          <w:p>
+            <w:pPr>
+              <w:jc w:val="center"/>
+            </w:pPr>
+            <w:r>
+              <w:t>6</w:t>
+            </w:r>
+          </w:p>
+        </w:tc>
+        <w:tc>
+          <w:tcPr>
+            <w:tcW w:w="1269" w:type="dxa"/>
+          </w:tcPr>
+          <w:p/>
+        </w:tc>
+      </w:tr>
+      <w:tr>
+        <w:trPr>
+          <w:cantSplit/>
+          <w:trHeight w:val="323"/>
+        </w:trPr>
+        <w:tc>
+          <w:tcPr>
+            <w:tcW w:w="872" w:type="dxa"/>
+            <w:shd w:val="clear" w:color="auto" w:fill="auto"/>
+          </w:tcPr>
+          <w:p>
+            <w:pPr>
+              <w:jc w:val="center"/>
+            </w:pPr>
+            <w:r>
+              <w:lastRenderedPageBreak/>
+              <w:t>S7</w:t>
+            </w:r>
+          </w:p>
+        </w:tc>
+        <w:tc>
+          <w:tcPr>
+            <w:tcW w:w="4270" w:type="dxa"/>
+            <w:shd w:val="clear" w:color="auto" w:fill="auto"/>
+          </w:tcPr>
+          <w:p>
+            <w:pPr>
+              <w:keepNext/>
+              <w:keepLines/>
+            </w:pPr>
+            <w:r>
+              <w:t>Allow User to store Recipes</w:t>
+            </w:r>
+          </w:p>
+        </w:tc>
+        <w:tc>
+          <w:tcPr>
+            <w:tcW w:w="1592" w:type="dxa"/>
+          </w:tcPr>
+          <w:p>
+            <w:pPr>
+              <w:jc w:val="center"/>
+            </w:pPr>
+            <w:r>
+              <w:t>6</w:t>
+            </w:r>
+          </w:p>
+        </w:tc>
+        <w:tc>
+          <w:tcPr>
+            <w:tcW w:w="1100" w:type="dxa"/>
+            <w:shd w:val="clear" w:color="auto" w:fill="auto"/>
+          </w:tcPr>
+          <w:p>
+            <w:pPr>
+              <w:jc w:val="center"/>
+            </w:pPr>
+            <w:r>
+              <w:t>7</w:t>
             </w:r>
           </w:p>
         </w:tc>
@@ -2710,6 +2900,7 @@
               <w:rPr>
                 <w:b/>
               </w:rPr>
+              <w:lastRenderedPageBreak/>
               <w:t>Title:</w:t>
             </w:r>
           </w:p>
@@ -4107,10 +4298,10 @@
         <w:tblLook w:val="04A0" w:firstRow="1" w:lastRow="0" w:firstColumn="1" w:lastColumn="0" w:noHBand="0" w:noVBand="1"/>
       </w:tblPr>
       <w:tblGrid>
-        <w:gridCol w:w="1127"/>
-        <w:gridCol w:w="6163"/>
-        <w:gridCol w:w="1710"/>
-        <w:gridCol w:w="1170"/>
+        <w:gridCol w:w="1114"/>
+        <w:gridCol w:w="5975"/>
+        <w:gridCol w:w="1694"/>
+        <w:gridCol w:w="1387"/>
       </w:tblGrid>
       <w:tr>
         <w:tc>
@@ -4397,8 +4588,6 @@
             <w:r>
               <w:t>2</w:t>
             </w:r>
-            <w:bookmarkStart w:id="12" w:name="_GoBack"/>
-            <w:bookmarkEnd w:id="12"/>
           </w:p>
         </w:tc>
       </w:tr>
@@ -4453,6 +4642,12 @@
             <w:pPr>
               <w:jc w:val="center"/>
             </w:pPr>
+            <w:r>
+              <w:t>4</w:t>
+            </w:r>
+            <w:r>
+              <w:t xml:space="preserve"> – NOT COMPLETE</w:t>
+            </w:r>
           </w:p>
         </w:tc>
       </w:tr>
@@ -4501,6 +4696,9 @@
             <w:pPr>
               <w:jc w:val="center"/>
             </w:pPr>
+            <w:r>
+              <w:t>-</w:t>
+            </w:r>
           </w:p>
         </w:tc>
       </w:tr>
@@ -4549,6 +4747,9 @@
             <w:pPr>
               <w:jc w:val="center"/>
             </w:pPr>
+            <w:r>
+              <w:t>-</w:t>
+            </w:r>
           </w:p>
         </w:tc>
       </w:tr>
@@ -4725,7 +4926,316 @@
         <w:t>Review</w:t>
       </w:r>
     </w:p>
-    <w:p/>
+    <w:p>
+      <w:pPr>
+        <w:pStyle w:val="ListParagraph"/>
+        <w:numPr>
+          <w:ilvl w:val="0"/>
+          <w:numId w:val="15"/>
+        </w:numPr>
+      </w:pPr>
+      <w:r>
+        <w:t>For this sprint I began with completing the story that was not fully completed in the previous sprint. I refined the UI and altered the color palate used across the app</w:t>
+      </w:r>
+      <w:r>
+        <w:t>, as seen in the below figures</w:t>
+      </w:r>
+      <w:r>
+        <w:t>. I added some slight implementation changes to the main conversion activity, specifically the use of spinners for starting and ending units and a large “convert” button to trigger the conversions</w:t>
+      </w:r>
+      <w:r>
+        <w:t>, as seen below in figures 1 and 2</w:t>
+      </w:r>
+      <w:r>
+        <w:t>.</w:t>
+      </w:r>
+      <w:r>
+        <w:t xml:space="preserve"> As I was working on the conversion functions for going between the different units, I found a flaw in my implementation and use of multiple dropdown style spinners. </w:t>
+      </w:r>
+      <w:r>
+        <w:lastRenderedPageBreak/>
+        <w:t>This took me several hours to resolve in a manner that I believe will function properly. In the sprint backlog, under “Story 2 – task 1,” I have marked 4 hours for the time spent trying to resolve the issue with my use of spinners. After the time spent in troubleshooting and correcting the spinner implementation, I decided to move back to Story 1 and try to accomplish the rest of that whole story before moving on.</w:t>
+      </w:r>
+      <w:r>
+        <w:t xml:space="preserve"> I then proceeded to populate the temperature conversion activity with the appropriate dropdown spinners and data fields to</w:t>
+      </w:r>
+      <w:r>
+        <w:t xml:space="preserve"> input and display conversions</w:t>
+      </w:r>
+      <w:r>
+        <w:t>, shown in figure 4</w:t>
+      </w:r>
+      <w:r>
+        <w:t>. Finally, I populated the “about” activity with instructions for how to use the Kitchen Buddy app, as well as developer name</w:t>
+      </w:r>
+      <w:r>
+        <w:t>, shown in figure 3</w:t>
+      </w:r>
+      <w:r>
+        <w:t xml:space="preserve">. </w:t>
+      </w:r>
+    </w:p>
+    <w:p>
+      <w:r>
+        <w:rPr>
+          <w:noProof/>
+        </w:rPr>
+        <w:drawing>
+          <wp:inline distT="0" distB="0" distL="0" distR="0">
+            <wp:extent cx="1354098" cy="2407285"/>
+            <wp:effectExtent l="0" t="0" r="0" b="0"/>
+            <wp:docPr id="1" name="Picture 1" descr="C:\Users\Nathaniel\AppData\Local\Microsoft\Windows\INetCache\Content.Word\Screenshot_20171008-152856.png"/>
+            <wp:cNvGraphicFramePr>
+              <a:graphicFrameLocks xmlns:a="http://schemas.openxmlformats.org/drawingml/2006/main" noChangeAspect="1"/>
+            </wp:cNvGraphicFramePr>
+            <a:graphic xmlns:a="http://schemas.openxmlformats.org/drawingml/2006/main">
+              <a:graphicData uri="http://schemas.openxmlformats.org/drawingml/2006/picture">
+                <pic:pic xmlns:pic="http://schemas.openxmlformats.org/drawingml/2006/picture">
+                  <pic:nvPicPr>
+                    <pic:cNvPr id="0" name="Picture 1" descr="C:\Users\Nathaniel\AppData\Local\Microsoft\Windows\INetCache\Content.Word\Screenshot_20171008-152856.png"/>
+                    <pic:cNvPicPr>
+                      <a:picLocks noChangeAspect="1" noChangeArrowheads="1"/>
+                    </pic:cNvPicPr>
+                  </pic:nvPicPr>
+                  <pic:blipFill>
+                    <a:blip r:embed="rId7" cstate="print">
+                      <a:extLst>
+                        <a:ext uri="{28A0092B-C50C-407E-A947-70E740481C1C}">
+                          <a14:useLocalDpi xmlns:a14="http://schemas.microsoft.com/office/drawing/2010/main" val="0"/>
+                        </a:ext>
+                      </a:extLst>
+                    </a:blip>
+                    <a:srcRect/>
+                    <a:stretch>
+                      <a:fillRect/>
+                    </a:stretch>
+                  </pic:blipFill>
+                  <pic:spPr bwMode="auto">
+                    <a:xfrm>
+                      <a:off x="0" y="0"/>
+                      <a:ext cx="1364621" cy="2425993"/>
+                    </a:xfrm>
+                    <a:prstGeom prst="rect">
+                      <a:avLst/>
+                    </a:prstGeom>
+                    <a:noFill/>
+                    <a:ln>
+                      <a:noFill/>
+                    </a:ln>
+                  </pic:spPr>
+                </pic:pic>
+              </a:graphicData>
+            </a:graphic>
+          </wp:inline>
+        </w:drawing>
+      </w:r>
+      <w:r>
+        <w:t xml:space="preserve">  </w:t>
+      </w:r>
+      <w:r>
+        <w:rPr>
+          <w:noProof/>
+        </w:rPr>
+        <w:drawing>
+          <wp:inline distT="0" distB="0" distL="0" distR="0">
+            <wp:extent cx="1353820" cy="2406790"/>
+            <wp:effectExtent l="0" t="0" r="0" b="0"/>
+            <wp:docPr id="3" name="Picture 3" descr="C:\Users\Nathaniel\AppData\Local\Microsoft\Windows\INetCache\Content.Word\Screenshot_20171008-152903.png"/>
+            <wp:cNvGraphicFramePr>
+              <a:graphicFrameLocks xmlns:a="http://schemas.openxmlformats.org/drawingml/2006/main" noChangeAspect="1"/>
+            </wp:cNvGraphicFramePr>
+            <a:graphic xmlns:a="http://schemas.openxmlformats.org/drawingml/2006/main">
+              <a:graphicData uri="http://schemas.openxmlformats.org/drawingml/2006/picture">
+                <pic:pic xmlns:pic="http://schemas.openxmlformats.org/drawingml/2006/picture">
+                  <pic:nvPicPr>
+                    <pic:cNvPr id="0" name="Picture 2" descr="C:\Users\Nathaniel\AppData\Local\Microsoft\Windows\INetCache\Content.Word\Screenshot_20171008-152903.png"/>
+                    <pic:cNvPicPr>
+                      <a:picLocks noChangeAspect="1" noChangeArrowheads="1"/>
+                    </pic:cNvPicPr>
+                  </pic:nvPicPr>
+                  <pic:blipFill>
+                    <a:blip r:embed="rId8" cstate="print">
+                      <a:extLst>
+                        <a:ext uri="{28A0092B-C50C-407E-A947-70E740481C1C}">
+                          <a14:useLocalDpi xmlns:a14="http://schemas.microsoft.com/office/drawing/2010/main" val="0"/>
+                        </a:ext>
+                      </a:extLst>
+                    </a:blip>
+                    <a:srcRect/>
+                    <a:stretch>
+                      <a:fillRect/>
+                    </a:stretch>
+                  </pic:blipFill>
+                  <pic:spPr bwMode="auto">
+                    <a:xfrm>
+                      <a:off x="0" y="0"/>
+                      <a:ext cx="1365107" cy="2426856"/>
+                    </a:xfrm>
+                    <a:prstGeom prst="rect">
+                      <a:avLst/>
+                    </a:prstGeom>
+                    <a:noFill/>
+                    <a:ln>
+                      <a:noFill/>
+                    </a:ln>
+                  </pic:spPr>
+                </pic:pic>
+              </a:graphicData>
+            </a:graphic>
+          </wp:inline>
+        </w:drawing>
+      </w:r>
+      <w:r>
+        <w:t xml:space="preserve">  </w:t>
+      </w:r>
+      <w:r>
+        <w:rPr>
+          <w:noProof/>
+        </w:rPr>
+        <w:drawing>
+          <wp:inline distT="0" distB="0" distL="0" distR="0">
+            <wp:extent cx="1352550" cy="2404534"/>
+            <wp:effectExtent l="0" t="0" r="0" b="0"/>
+            <wp:docPr id="4" name="Picture 4" descr="C:\Users\Nathaniel\AppData\Local\Microsoft\Windows\INetCache\Content.Word\Screenshot_20171008-152923.png"/>
+            <wp:cNvGraphicFramePr>
+              <a:graphicFrameLocks xmlns:a="http://schemas.openxmlformats.org/drawingml/2006/main" noChangeAspect="1"/>
+            </wp:cNvGraphicFramePr>
+            <a:graphic xmlns:a="http://schemas.openxmlformats.org/drawingml/2006/main">
+              <a:graphicData uri="http://schemas.openxmlformats.org/drawingml/2006/picture">
+                <pic:pic xmlns:pic="http://schemas.openxmlformats.org/drawingml/2006/picture">
+                  <pic:nvPicPr>
+                    <pic:cNvPr id="0" name="Picture 3" descr="C:\Users\Nathaniel\AppData\Local\Microsoft\Windows\INetCache\Content.Word\Screenshot_20171008-152923.png"/>
+                    <pic:cNvPicPr>
+                      <a:picLocks noChangeAspect="1" noChangeArrowheads="1"/>
+                    </pic:cNvPicPr>
+                  </pic:nvPicPr>
+                  <pic:blipFill>
+                    <a:blip r:embed="rId9" cstate="print">
+                      <a:extLst>
+                        <a:ext uri="{28A0092B-C50C-407E-A947-70E740481C1C}">
+                          <a14:useLocalDpi xmlns:a14="http://schemas.microsoft.com/office/drawing/2010/main" val="0"/>
+                        </a:ext>
+                      </a:extLst>
+                    </a:blip>
+                    <a:srcRect/>
+                    <a:stretch>
+                      <a:fillRect/>
+                    </a:stretch>
+                  </pic:blipFill>
+                  <pic:spPr bwMode="auto">
+                    <a:xfrm>
+                      <a:off x="0" y="0"/>
+                      <a:ext cx="1356820" cy="2412125"/>
+                    </a:xfrm>
+                    <a:prstGeom prst="rect">
+                      <a:avLst/>
+                    </a:prstGeom>
+                    <a:noFill/>
+                    <a:ln>
+                      <a:noFill/>
+                    </a:ln>
+                  </pic:spPr>
+                </pic:pic>
+              </a:graphicData>
+            </a:graphic>
+          </wp:inline>
+        </w:drawing>
+      </w:r>
+      <w:r>
+        <w:t xml:space="preserve">  </w:t>
+      </w:r>
+      <w:r>
+        <w:rPr>
+          <w:noProof/>
+        </w:rPr>
+        <w:drawing>
+          <wp:inline distT="0" distB="0" distL="0" distR="0">
+            <wp:extent cx="1346200" cy="2393246"/>
+            <wp:effectExtent l="0" t="0" r="6350" b="7620"/>
+            <wp:docPr id="7" name="Picture 7" descr="C:\Users\Nathaniel\AppData\Local\Microsoft\Windows\INetCache\Content.Word\Screenshot_20171008-152934.png"/>
+            <wp:cNvGraphicFramePr>
+              <a:graphicFrameLocks xmlns:a="http://schemas.openxmlformats.org/drawingml/2006/main" noChangeAspect="1"/>
+            </wp:cNvGraphicFramePr>
+            <a:graphic xmlns:a="http://schemas.openxmlformats.org/drawingml/2006/main">
+              <a:graphicData uri="http://schemas.openxmlformats.org/drawingml/2006/picture">
+                <pic:pic xmlns:pic="http://schemas.openxmlformats.org/drawingml/2006/picture">
+                  <pic:nvPicPr>
+                    <pic:cNvPr id="0" name="Picture 4" descr="C:\Users\Nathaniel\AppData\Local\Microsoft\Windows\INetCache\Content.Word\Screenshot_20171008-152934.png"/>
+                    <pic:cNvPicPr>
+                      <a:picLocks noChangeAspect="1" noChangeArrowheads="1"/>
+                    </pic:cNvPicPr>
+                  </pic:nvPicPr>
+                  <pic:blipFill>
+                    <a:blip r:embed="rId10" cstate="print">
+                      <a:extLst>
+                        <a:ext uri="{28A0092B-C50C-407E-A947-70E740481C1C}">
+                          <a14:useLocalDpi xmlns:a14="http://schemas.microsoft.com/office/drawing/2010/main" val="0"/>
+                        </a:ext>
+                      </a:extLst>
+                    </a:blip>
+                    <a:srcRect/>
+                    <a:stretch>
+                      <a:fillRect/>
+                    </a:stretch>
+                  </pic:blipFill>
+                  <pic:spPr bwMode="auto">
+                    <a:xfrm>
+                      <a:off x="0" y="0"/>
+                      <a:ext cx="1352431" cy="2404324"/>
+                    </a:xfrm>
+                    <a:prstGeom prst="rect">
+                      <a:avLst/>
+                    </a:prstGeom>
+                    <a:noFill/>
+                    <a:ln>
+                      <a:noFill/>
+                    </a:ln>
+                  </pic:spPr>
+                </pic:pic>
+              </a:graphicData>
+            </a:graphic>
+          </wp:inline>
+        </w:drawing>
+      </w:r>
+    </w:p>
+    <w:p>
+      <w:r>
+        <w:tab/>
+        <w:t xml:space="preserve"> Fig. 1</w:t>
+      </w:r>
+      <w:r>
+        <w:tab/>
+      </w:r>
+      <w:r>
+        <w:tab/>
+      </w:r>
+      <w:proofErr w:type="gramStart"/>
+      <w:r>
+        <w:tab/>
+        <w:t xml:space="preserve">  Fig.</w:t>
+      </w:r>
+      <w:proofErr w:type="gramEnd"/>
+      <w:r>
+        <w:t xml:space="preserve"> 2</w:t>
+      </w:r>
+      <w:r>
+        <w:tab/>
+      </w:r>
+      <w:r>
+        <w:tab/>
+      </w:r>
+      <w:r>
+        <w:tab/>
+        <w:t xml:space="preserve">     Fig. 3</w:t>
+      </w:r>
+      <w:r>
+        <w:tab/>
+      </w:r>
+      <w:r>
+        <w:tab/>
+        <w:t xml:space="preserve">     Fig. 4</w:t>
+      </w:r>
+    </w:p>
     <w:p>
       <w:pPr>
         <w:pStyle w:val="Heading2"/>
@@ -4749,6 +5259,688 @@
       <w:r>
         <w:t>What went well? What could have gone better? What lessons did you learn? What do you plan to do differently on the next iteration?</w:t>
       </w:r>
+    </w:p>
+    <w:p>
+      <w:pPr>
+        <w:pStyle w:val="ListParagraph"/>
+        <w:numPr>
+          <w:ilvl w:val="0"/>
+          <w:numId w:val="15"/>
+        </w:numPr>
+      </w:pPr>
+      <w:r>
+        <w:t xml:space="preserve">For this sprint, I felt like I had a little better understanding of how all the various resource files, XML files, and java files relate to each other. I had planned to complete 2 stories, and only one was completed. The second story was uncompleted for a few reasons, however, mainly due to error on my part. I began to jump around on the tasks that were in my sprint backlog before individual stories were completed. This led to time being spent in ways that were simply inefficient. As mentioned in the review, I ran into issues with my implementation and use of multiple dropdown spinners to select various data fields, and this in turn led to several hours being spent troubleshooting. After resolving the spinner implementation, I returned to the remaining tasks associated with Story #1, and completed it. Despite the hours spent on the spinner implementation and beginning to code the conversion functions, this work did not add to the velocity of this sprint. </w:t>
+      </w:r>
+      <w:r>
+        <w:t xml:space="preserve">Going forward, I intend to stick as close to the sprint backlog as possible, and try to use that structure as a means of organizing my efforts rather than guidelines for where to start. I also plan to research and get a better grasp on various android </w:t>
+      </w:r>
+      <w:r>
+        <w:lastRenderedPageBreak/>
+        <w:t>elements such as spinners before trying to implement them without a clear understanding of how they are structured and implemented.</w:t>
+      </w:r>
+    </w:p>
+    <w:p>
+      <w:pPr>
+        <w:rPr>
+          <w:b/>
+          <w:sz w:val="28"/>
+          <w:szCs w:val="28"/>
+        </w:rPr>
+      </w:pPr>
+      <w:r>
+        <w:rPr>
+          <w:b/>
+          <w:sz w:val="28"/>
+          <w:szCs w:val="28"/>
+        </w:rPr>
+        <w:t>Pro</w:t>
+      </w:r>
+      <w:r>
+        <w:rPr>
+          <w:b/>
+          <w:sz w:val="28"/>
+          <w:szCs w:val="28"/>
+        </w:rPr>
+        <w:t xml:space="preserve">ject velocity: </w:t>
+      </w:r>
+      <w:r>
+        <w:rPr>
+          <w:b/>
+          <w:sz w:val="28"/>
+          <w:szCs w:val="28"/>
+        </w:rPr>
+        <w:t xml:space="preserve"> 15</w:t>
+      </w:r>
+    </w:p>
+    <w:p>
+      <w:r>
+        <w:t>[Q. Why is project velocity 16 in this example? A. You planned to complete two stories but only S3 was completed. S3 was worth 16 story points, so your velocity is 16. Note, this is a simple example. You should plan for 3 or more stories each iteration.]</w:t>
+      </w:r>
+    </w:p>
+    <w:p/>
+    <w:p>
+      <w:pPr>
+        <w:pStyle w:val="Heading1"/>
+        <w:rPr>
+          <w:rStyle w:val="Heading1Char"/>
+          <w:b/>
+          <w:bCs/>
+        </w:rPr>
+      </w:pPr>
+      <w:r>
+        <w:rPr>
+          <w:rStyle w:val="Heading1Char"/>
+          <w:b/>
+          <w:bCs/>
+        </w:rPr>
+        <w:lastRenderedPageBreak/>
+        <w:t>Sprint #3</w:t>
+      </w:r>
+    </w:p>
+    <w:p>
+      <w:r>
+        <w:t xml:space="preserve">Before you can plan a </w:t>
+      </w:r>
+      <w:proofErr w:type="gramStart"/>
+      <w:r>
+        <w:t>sprint</w:t>
+      </w:r>
+      <w:proofErr w:type="gramEnd"/>
+      <w:r>
+        <w:t xml:space="preserve"> you need a prioritized list of user stories (the product backlog). Factors to consider when prioritizing stories include [Cohn, Agile </w:t>
+      </w:r>
+      <w:proofErr w:type="gramStart"/>
+      <w:r>
+        <w:t>Estimating</w:t>
+      </w:r>
+      <w:proofErr w:type="gramEnd"/>
+      <w:r>
+        <w:t xml:space="preserve"> and Planning]:</w:t>
+      </w:r>
+    </w:p>
+    <w:p>
+      <w:pPr>
+        <w:pStyle w:val="ListParagraph"/>
+        <w:numPr>
+          <w:ilvl w:val="0"/>
+          <w:numId w:val="21"/>
+        </w:numPr>
+      </w:pPr>
+      <w:r>
+        <w:t>Business value of feature</w:t>
+      </w:r>
+    </w:p>
+    <w:p>
+      <w:pPr>
+        <w:numPr>
+          <w:ilvl w:val="0"/>
+          <w:numId w:val="21"/>
+        </w:numPr>
+        <w:spacing w:before="0"/>
+      </w:pPr>
+      <w:r>
+        <w:t>Cost of implementation (story points or ideal days)</w:t>
+      </w:r>
+    </w:p>
+    <w:p>
+      <w:pPr>
+        <w:numPr>
+          <w:ilvl w:val="0"/>
+          <w:numId w:val="21"/>
+        </w:numPr>
+        <w:spacing w:before="0"/>
+      </w:pPr>
+      <w:r>
+        <w:t>Amount and value of new knowledge gained by developing the feature</w:t>
+      </w:r>
+    </w:p>
+    <w:p>
+      <w:pPr>
+        <w:numPr>
+          <w:ilvl w:val="0"/>
+          <w:numId w:val="21"/>
+        </w:numPr>
+        <w:spacing w:before="0"/>
+      </w:pPr>
+      <w:r>
+        <w:t xml:space="preserve">Risks resolved </w:t>
+      </w:r>
+      <w:proofErr w:type="gramStart"/>
+      <w:r>
+        <w:t>as a consequence of</w:t>
+      </w:r>
+      <w:proofErr w:type="gramEnd"/>
+      <w:r>
+        <w:t xml:space="preserve"> implementing the feature</w:t>
+      </w:r>
+    </w:p>
+    <w:p>
+      <w:pPr>
+        <w:spacing w:before="0"/>
+      </w:pPr>
+    </w:p>
+    <w:p>
+      <w:pPr>
+        <w:spacing w:after="240"/>
+        <w:rPr>
+          <w:rFonts w:ascii="Calibri" w:hAnsi="Calibri" w:cs="Calibri"/>
+          <w:sz w:val="32"/>
+          <w:szCs w:val="32"/>
+        </w:rPr>
+      </w:pPr>
+      <w:r>
+        <w:rPr>
+          <w:rFonts w:ascii="Calibri" w:hAnsi="Calibri" w:cs="Calibri"/>
+          <w:sz w:val="32"/>
+          <w:szCs w:val="32"/>
+        </w:rPr>
+        <w:t>Sprint Backlog</w:t>
+      </w:r>
+    </w:p>
+    <w:tbl>
+      <w:tblPr>
+        <w:tblW w:w="10170" w:type="dxa"/>
+        <w:tblInd w:w="108" w:type="dxa"/>
+        <w:tblBorders>
+          <w:top w:val="single" w:sz="4" w:space="0" w:color="000000"/>
+          <w:left w:val="single" w:sz="4" w:space="0" w:color="000000"/>
+          <w:bottom w:val="single" w:sz="4" w:space="0" w:color="000000"/>
+          <w:right w:val="single" w:sz="4" w:space="0" w:color="000000"/>
+          <w:insideH w:val="single" w:sz="4" w:space="0" w:color="000000"/>
+          <w:insideV w:val="single" w:sz="4" w:space="0" w:color="000000"/>
+        </w:tblBorders>
+        <w:tblLook w:val="04A0" w:firstRow="1" w:lastRow="0" w:firstColumn="1" w:lastColumn="0" w:noHBand="0" w:noVBand="1"/>
+      </w:tblPr>
+      <w:tblGrid>
+        <w:gridCol w:w="1114"/>
+        <w:gridCol w:w="5975"/>
+        <w:gridCol w:w="1694"/>
+        <w:gridCol w:w="1387"/>
+      </w:tblGrid>
+      <w:tr>
+        <w:tc>
+          <w:tcPr>
+            <w:tcW w:w="1114" w:type="dxa"/>
+            <w:shd w:val="clear" w:color="auto" w:fill="D9D9D9"/>
+          </w:tcPr>
+          <w:p>
+            <w:pPr>
+              <w:rPr>
+                <w:b/>
+              </w:rPr>
+            </w:pPr>
+            <w:r>
+              <w:rPr>
+                <w:b/>
+              </w:rPr>
+              <w:t>Story ID</w:t>
+            </w:r>
+          </w:p>
+        </w:tc>
+        <w:tc>
+          <w:tcPr>
+            <w:tcW w:w="5975" w:type="dxa"/>
+            <w:shd w:val="clear" w:color="auto" w:fill="D9D9D9"/>
+          </w:tcPr>
+          <w:p>
+            <w:pPr>
+              <w:rPr>
+                <w:b/>
+              </w:rPr>
+            </w:pPr>
+            <w:r>
+              <w:rPr>
+                <w:b/>
+              </w:rPr>
+              <w:t>Story</w:t>
+            </w:r>
+            <w:r>
+              <w:rPr>
+                <w:b/>
+              </w:rPr>
+              <w:t xml:space="preserve"> / Task</w:t>
+            </w:r>
+          </w:p>
+        </w:tc>
+        <w:tc>
+          <w:tcPr>
+            <w:tcW w:w="1694" w:type="dxa"/>
+            <w:shd w:val="clear" w:color="auto" w:fill="D9D9D9"/>
+            <w:vAlign w:val="center"/>
+          </w:tcPr>
+          <w:p>
+            <w:pPr>
+              <w:jc w:val="center"/>
+              <w:rPr>
+                <w:b/>
+              </w:rPr>
+            </w:pPr>
+            <w:r>
+              <w:rPr>
+                <w:b/>
+              </w:rPr>
+              <w:t>Estimated</w:t>
+            </w:r>
+          </w:p>
+          <w:p>
+            <w:pPr>
+              <w:spacing w:before="0"/>
+              <w:jc w:val="center"/>
+              <w:rPr>
+                <w:b/>
+              </w:rPr>
+            </w:pPr>
+            <w:r>
+              <w:rPr>
+                <w:b/>
+              </w:rPr>
+              <w:t>Hours</w:t>
+            </w:r>
+          </w:p>
+        </w:tc>
+        <w:tc>
+          <w:tcPr>
+            <w:tcW w:w="1387" w:type="dxa"/>
+            <w:shd w:val="clear" w:color="auto" w:fill="D9D9D9"/>
+          </w:tcPr>
+          <w:p>
+            <w:pPr>
+              <w:jc w:val="center"/>
+              <w:rPr>
+                <w:b/>
+              </w:rPr>
+            </w:pPr>
+            <w:r>
+              <w:rPr>
+                <w:b/>
+              </w:rPr>
+              <w:t>Actual</w:t>
+            </w:r>
+          </w:p>
+          <w:p>
+            <w:pPr>
+              <w:spacing w:before="0"/>
+              <w:jc w:val="center"/>
+              <w:rPr>
+                <w:b/>
+              </w:rPr>
+            </w:pPr>
+            <w:r>
+              <w:rPr>
+                <w:b/>
+              </w:rPr>
+              <w:t>Hours</w:t>
+            </w:r>
+          </w:p>
+        </w:tc>
+      </w:tr>
+      <w:tr>
+        <w:tc>
+          <w:tcPr>
+            <w:tcW w:w="1114" w:type="dxa"/>
+            <w:shd w:val="clear" w:color="auto" w:fill="auto"/>
+          </w:tcPr>
+          <w:p>
+            <w:pPr>
+              <w:jc w:val="center"/>
+            </w:pPr>
+            <w:r>
+              <w:t>S2</w:t>
+            </w:r>
+          </w:p>
+        </w:tc>
+        <w:tc>
+          <w:tcPr>
+            <w:tcW w:w="5975" w:type="dxa"/>
+            <w:shd w:val="clear" w:color="auto" w:fill="auto"/>
+          </w:tcPr>
+          <w:p>
+            <w:pPr>
+              <w:ind w:left="25"/>
+            </w:pPr>
+            <w:r>
+              <w:t>Build conversion functions for weight/volume conversions</w:t>
+            </w:r>
+          </w:p>
+        </w:tc>
+        <w:tc>
+          <w:tcPr>
+            <w:tcW w:w="1694" w:type="dxa"/>
+            <w:shd w:val="clear" w:color="auto" w:fill="auto"/>
+          </w:tcPr>
+          <w:p>
+            <w:pPr>
+              <w:jc w:val="center"/>
+            </w:pPr>
+            <w:r>
+              <w:t>6</w:t>
+            </w:r>
+          </w:p>
+        </w:tc>
+        <w:tc>
+          <w:tcPr>
+            <w:tcW w:w="1387" w:type="dxa"/>
+          </w:tcPr>
+          <w:p>
+            <w:pPr>
+              <w:jc w:val="center"/>
+            </w:pPr>
+          </w:p>
+        </w:tc>
+      </w:tr>
+      <w:tr>
+        <w:tc>
+          <w:tcPr>
+            <w:tcW w:w="1114" w:type="dxa"/>
+            <w:shd w:val="clear" w:color="auto" w:fill="auto"/>
+          </w:tcPr>
+          <w:p>
+            <w:pPr>
+              <w:jc w:val="center"/>
+            </w:pPr>
+          </w:p>
+        </w:tc>
+        <w:tc>
+          <w:tcPr>
+            <w:tcW w:w="5975" w:type="dxa"/>
+            <w:shd w:val="clear" w:color="auto" w:fill="auto"/>
+          </w:tcPr>
+          <w:p>
+            <w:r>
+              <w:t>Build User input functionality to store and convert input</w:t>
+            </w:r>
+          </w:p>
+        </w:tc>
+        <w:tc>
+          <w:tcPr>
+            <w:tcW w:w="1694" w:type="dxa"/>
+            <w:shd w:val="clear" w:color="auto" w:fill="auto"/>
+          </w:tcPr>
+          <w:p>
+            <w:pPr>
+              <w:jc w:val="center"/>
+            </w:pPr>
+            <w:r>
+              <w:t>2</w:t>
+            </w:r>
+          </w:p>
+        </w:tc>
+        <w:tc>
+          <w:tcPr>
+            <w:tcW w:w="1387" w:type="dxa"/>
+          </w:tcPr>
+          <w:p>
+            <w:pPr>
+              <w:jc w:val="center"/>
+            </w:pPr>
+          </w:p>
+        </w:tc>
+      </w:tr>
+      <w:tr>
+        <w:tc>
+          <w:tcPr>
+            <w:tcW w:w="1114" w:type="dxa"/>
+            <w:shd w:val="clear" w:color="auto" w:fill="auto"/>
+          </w:tcPr>
+          <w:p>
+            <w:pPr>
+              <w:jc w:val="center"/>
+            </w:pPr>
+          </w:p>
+        </w:tc>
+        <w:tc>
+          <w:tcPr>
+            <w:tcW w:w="5975" w:type="dxa"/>
+            <w:shd w:val="clear" w:color="auto" w:fill="auto"/>
+          </w:tcPr>
+          <w:p>
+            <w:r>
+              <w:t>Build Conversion functions for temperature conversions</w:t>
+            </w:r>
+          </w:p>
+        </w:tc>
+        <w:tc>
+          <w:tcPr>
+            <w:tcW w:w="1694" w:type="dxa"/>
+            <w:shd w:val="clear" w:color="auto" w:fill="auto"/>
+          </w:tcPr>
+          <w:p>
+            <w:pPr>
+              <w:jc w:val="center"/>
+            </w:pPr>
+            <w:r>
+              <w:t>4</w:t>
+            </w:r>
+          </w:p>
+        </w:tc>
+        <w:tc>
+          <w:tcPr>
+            <w:tcW w:w="1387" w:type="dxa"/>
+          </w:tcPr>
+          <w:p>
+            <w:pPr>
+              <w:jc w:val="center"/>
+            </w:pPr>
+          </w:p>
+        </w:tc>
+      </w:tr>
+      <w:tr>
+        <w:tc>
+          <w:tcPr>
+            <w:tcW w:w="1114" w:type="dxa"/>
+            <w:shd w:val="clear" w:color="auto" w:fill="auto"/>
+          </w:tcPr>
+          <w:p>
+            <w:pPr>
+              <w:jc w:val="center"/>
+            </w:pPr>
+            <w:r>
+              <w:t>S3</w:t>
+            </w:r>
+          </w:p>
+        </w:tc>
+        <w:tc>
+          <w:tcPr>
+            <w:tcW w:w="5975" w:type="dxa"/>
+            <w:shd w:val="clear" w:color="auto" w:fill="auto"/>
+          </w:tcPr>
+          <w:p>
+            <w:pPr>
+              <w:ind w:left="25"/>
+            </w:pPr>
+            <w:r>
+              <w:t>Internal temperatures for common meats (pork, beef, chicken)</w:t>
+            </w:r>
+          </w:p>
+        </w:tc>
+        <w:tc>
+          <w:tcPr>
+            <w:tcW w:w="1694" w:type="dxa"/>
+            <w:shd w:val="clear" w:color="auto" w:fill="auto"/>
+          </w:tcPr>
+          <w:p>
+            <w:pPr>
+              <w:jc w:val="center"/>
+            </w:pPr>
+            <w:r>
+              <w:t>2</w:t>
+            </w:r>
+            <w:bookmarkStart w:id="12" w:name="_GoBack"/>
+            <w:bookmarkEnd w:id="12"/>
+          </w:p>
+        </w:tc>
+        <w:tc>
+          <w:tcPr>
+            <w:tcW w:w="1387" w:type="dxa"/>
+          </w:tcPr>
+          <w:p>
+            <w:pPr>
+              <w:jc w:val="center"/>
+            </w:pPr>
+          </w:p>
+        </w:tc>
+      </w:tr>
+      <w:tr>
+        <w:tc>
+          <w:tcPr>
+            <w:tcW w:w="1114" w:type="dxa"/>
+            <w:shd w:val="clear" w:color="auto" w:fill="auto"/>
+          </w:tcPr>
+          <w:p>
+            <w:pPr>
+              <w:jc w:val="center"/>
+            </w:pPr>
+          </w:p>
+        </w:tc>
+        <w:tc>
+          <w:tcPr>
+            <w:tcW w:w="5975" w:type="dxa"/>
+            <w:shd w:val="clear" w:color="auto" w:fill="auto"/>
+          </w:tcPr>
+          <w:p>
+            <w:pPr>
+              <w:ind w:left="25"/>
+            </w:pPr>
+          </w:p>
+        </w:tc>
+        <w:tc>
+          <w:tcPr>
+            <w:tcW w:w="1694" w:type="dxa"/>
+            <w:shd w:val="clear" w:color="auto" w:fill="auto"/>
+          </w:tcPr>
+          <w:p>
+            <w:pPr>
+              <w:jc w:val="center"/>
+            </w:pPr>
+          </w:p>
+        </w:tc>
+        <w:tc>
+          <w:tcPr>
+            <w:tcW w:w="1387" w:type="dxa"/>
+          </w:tcPr>
+          <w:p>
+            <w:pPr>
+              <w:jc w:val="center"/>
+            </w:pPr>
+          </w:p>
+        </w:tc>
+      </w:tr>
+      <w:tr>
+        <w:tc>
+          <w:tcPr>
+            <w:tcW w:w="1114" w:type="dxa"/>
+            <w:shd w:val="clear" w:color="auto" w:fill="auto"/>
+          </w:tcPr>
+          <w:p>
+            <w:pPr>
+              <w:jc w:val="center"/>
+            </w:pPr>
+          </w:p>
+        </w:tc>
+        <w:tc>
+          <w:tcPr>
+            <w:tcW w:w="5975" w:type="dxa"/>
+            <w:shd w:val="clear" w:color="auto" w:fill="auto"/>
+          </w:tcPr>
+          <w:p>
+            <w:pPr>
+              <w:ind w:left="25"/>
+            </w:pPr>
+          </w:p>
+        </w:tc>
+        <w:tc>
+          <w:tcPr>
+            <w:tcW w:w="1694" w:type="dxa"/>
+            <w:shd w:val="clear" w:color="auto" w:fill="auto"/>
+          </w:tcPr>
+          <w:p>
+            <w:pPr>
+              <w:jc w:val="center"/>
+            </w:pPr>
+          </w:p>
+        </w:tc>
+        <w:tc>
+          <w:tcPr>
+            <w:tcW w:w="1387" w:type="dxa"/>
+          </w:tcPr>
+          <w:p>
+            <w:pPr>
+              <w:jc w:val="center"/>
+            </w:pPr>
+          </w:p>
+        </w:tc>
+      </w:tr>
+    </w:tbl>
+    <w:p>
+      <w:pPr>
+        <w:pStyle w:val="Header"/>
+        <w:tabs>
+          <w:tab w:val="clear" w:pos="4320"/>
+          <w:tab w:val="clear" w:pos="8640"/>
+        </w:tabs>
+      </w:pPr>
+    </w:p>
+    <w:p>
+      <w:pPr>
+        <w:pStyle w:val="Header"/>
+        <w:tabs>
+          <w:tab w:val="clear" w:pos="4320"/>
+          <w:tab w:val="clear" w:pos="8640"/>
+        </w:tabs>
+      </w:pPr>
+    </w:p>
+    <w:p>
+      <w:pPr>
+        <w:pStyle w:val="Heading2"/>
+        <w:numPr>
+          <w:ilvl w:val="0"/>
+          <w:numId w:val="0"/>
+        </w:numPr>
+        <w:spacing w:before="120" w:after="120"/>
+        <w:rPr>
+          <w:rStyle w:val="Heading2Char"/>
+        </w:rPr>
+      </w:pPr>
+      <w:r>
+        <w:rPr>
+          <w:rStyle w:val="Heading2Char"/>
+        </w:rPr>
+        <w:t>Review</w:t>
+      </w:r>
+    </w:p>
+    <w:p/>
+    <w:p>
+      <w:pPr>
+        <w:pStyle w:val="Heading2"/>
+        <w:numPr>
+          <w:ilvl w:val="0"/>
+          <w:numId w:val="0"/>
+        </w:numPr>
+        <w:spacing w:before="120" w:after="120"/>
+        <w:rPr>
+          <w:rStyle w:val="Heading2Char"/>
+        </w:rPr>
+      </w:pPr>
+      <w:r>
+        <w:rPr>
+          <w:rStyle w:val="Heading2Char"/>
+        </w:rPr>
+        <w:t>Retrospective</w:t>
+      </w:r>
+    </w:p>
+    <w:p>
+      <w:r>
+        <w:t>What went well? What could have gone better? What lessons did you learn? What do you plan to do differently on the next iteration?</w:t>
+      </w:r>
+    </w:p>
+    <w:p>
+      <w:pPr>
+        <w:rPr>
+          <w:b/>
+          <w:sz w:val="28"/>
+          <w:szCs w:val="28"/>
+        </w:rPr>
+      </w:pPr>
     </w:p>
     <w:p>
       <w:pPr>
@@ -5872,7 +7064,7 @@
       </w:r>
     </w:p>
     <w:sectPr>
-      <w:footerReference w:type="default" r:id="rId7"/>
+      <w:footerReference w:type="default" r:id="rId11"/>
       <w:pgSz w:w="12240" w:h="15840"/>
       <w:pgMar w:top="1440" w:right="1440" w:bottom="1440" w:left="1440" w:header="720" w:footer="720" w:gutter="0"/>
       <w:cols w:space="720"/>
@@ -5930,7 +7122,7 @@
       <w:rPr>
         <w:noProof/>
       </w:rPr>
-      <w:t>13</w:t>
+      <w:t>17</w:t>
     </w:r>
     <w:r>
       <w:fldChar w:fldCharType="end"/>
@@ -7869,6 +9061,95 @@
     </w:lvl>
   </w:abstractNum>
   <w:abstractNum w:abstractNumId="19" w15:restartNumberingAfterBreak="0">
+    <w:nsid w:val="766315C6"/>
+    <w:multiLevelType w:val="hybridMultilevel"/>
+    <w:tmpl w:val="9FF634E2"/>
+    <w:lvl w:ilvl="0" w:tplc="0409000F">
+      <w:start w:val="1"/>
+      <w:numFmt w:val="decimal"/>
+      <w:lvlText w:val="%1."/>
+      <w:lvlJc w:val="left"/>
+      <w:pPr>
+        <w:ind w:left="720" w:hanging="360"/>
+      </w:pPr>
+      <w:rPr>
+        <w:rFonts w:hint="default"/>
+      </w:rPr>
+    </w:lvl>
+    <w:lvl w:ilvl="1" w:tplc="04090019" w:tentative="1">
+      <w:start w:val="1"/>
+      <w:numFmt w:val="lowerLetter"/>
+      <w:lvlText w:val="%2."/>
+      <w:lvlJc w:val="left"/>
+      <w:pPr>
+        <w:ind w:left="1440" w:hanging="360"/>
+      </w:pPr>
+    </w:lvl>
+    <w:lvl w:ilvl="2" w:tplc="0409001B" w:tentative="1">
+      <w:start w:val="1"/>
+      <w:numFmt w:val="lowerRoman"/>
+      <w:lvlText w:val="%3."/>
+      <w:lvlJc w:val="right"/>
+      <w:pPr>
+        <w:ind w:left="2160" w:hanging="180"/>
+      </w:pPr>
+    </w:lvl>
+    <w:lvl w:ilvl="3" w:tplc="0409000F" w:tentative="1">
+      <w:start w:val="1"/>
+      <w:numFmt w:val="decimal"/>
+      <w:lvlText w:val="%4."/>
+      <w:lvlJc w:val="left"/>
+      <w:pPr>
+        <w:ind w:left="2880" w:hanging="360"/>
+      </w:pPr>
+    </w:lvl>
+    <w:lvl w:ilvl="4" w:tplc="04090019" w:tentative="1">
+      <w:start w:val="1"/>
+      <w:numFmt w:val="lowerLetter"/>
+      <w:lvlText w:val="%5."/>
+      <w:lvlJc w:val="left"/>
+      <w:pPr>
+        <w:ind w:left="3600" w:hanging="360"/>
+      </w:pPr>
+    </w:lvl>
+    <w:lvl w:ilvl="5" w:tplc="0409001B" w:tentative="1">
+      <w:start w:val="1"/>
+      <w:numFmt w:val="lowerRoman"/>
+      <w:lvlText w:val="%6."/>
+      <w:lvlJc w:val="right"/>
+      <w:pPr>
+        <w:ind w:left="4320" w:hanging="180"/>
+      </w:pPr>
+    </w:lvl>
+    <w:lvl w:ilvl="6" w:tplc="0409000F" w:tentative="1">
+      <w:start w:val="1"/>
+      <w:numFmt w:val="decimal"/>
+      <w:lvlText w:val="%7."/>
+      <w:lvlJc w:val="left"/>
+      <w:pPr>
+        <w:ind w:left="5040" w:hanging="360"/>
+      </w:pPr>
+    </w:lvl>
+    <w:lvl w:ilvl="7" w:tplc="04090019" w:tentative="1">
+      <w:start w:val="1"/>
+      <w:numFmt w:val="lowerLetter"/>
+      <w:lvlText w:val="%8."/>
+      <w:lvlJc w:val="left"/>
+      <w:pPr>
+        <w:ind w:left="5760" w:hanging="360"/>
+      </w:pPr>
+    </w:lvl>
+    <w:lvl w:ilvl="8" w:tplc="0409001B" w:tentative="1">
+      <w:start w:val="1"/>
+      <w:numFmt w:val="lowerRoman"/>
+      <w:lvlText w:val="%9."/>
+      <w:lvlJc w:val="right"/>
+      <w:pPr>
+        <w:ind w:left="6480" w:hanging="180"/>
+      </w:pPr>
+    </w:lvl>
+  </w:abstractNum>
+  <w:abstractNum w:abstractNumId="20" w15:restartNumberingAfterBreak="0">
     <w:nsid w:val="78AD535B"/>
     <w:multiLevelType w:val="hybridMultilevel"/>
     <w:tmpl w:val="DD6E6DFC"/>
@@ -7982,7 +9263,7 @@
     <w:abstractNumId w:val="6"/>
   </w:num>
   <w:num w:numId="10">
-    <w:abstractNumId w:val="19"/>
+    <w:abstractNumId w:val="20"/>
   </w:num>
   <w:num w:numId="11">
     <w:abstractNumId w:val="12"/>
@@ -8013,6 +9294,9 @@
   </w:num>
   <w:num w:numId="20">
     <w:abstractNumId w:val="10"/>
+  </w:num>
+  <w:num w:numId="21">
+    <w:abstractNumId w:val="19"/>
   </w:num>
 </w:numbering>
 </file>
@@ -8806,6 +10090,18 @@
       <w:szCs w:val="18"/>
     </w:rPr>
   </w:style>
+  <w:style w:type="character" w:styleId="FollowedHyperlink">
+    <w:name w:val="FollowedHyperlink"/>
+    <w:basedOn w:val="DefaultParagraphFont"/>
+    <w:uiPriority w:val="99"/>
+    <w:semiHidden/>
+    <w:unhideWhenUsed/>
+    <w:rsid w:val="00613788"/>
+    <w:rPr>
+      <w:color w:val="954F72" w:themeColor="followedHyperlink"/>
+      <w:u w:val="single"/>
+    </w:rPr>
+  </w:style>
 </w:styles>
 </file>
 

</xml_diff>